<commit_message>
Documentation: Adding of idea that might be interesting in the future
</commit_message>
<xml_diff>
--- a/client/src/ImprovementsThatMightBeInterestingInTheFuture.docx
+++ b/client/src/ImprovementsThatMightBeInterestingInTheFuture.docx
@@ -2,11 +2,7 @@
 <file path=word/document.xml><?xml version="1.0" encoding="utf-8"?>
 <w:document xmlns:wpc="http://schemas.microsoft.com/office/word/2010/wordprocessingCanvas" xmlns:cx="http://schemas.microsoft.com/office/drawing/2014/chartex" xmlns:cx1="http://schemas.microsoft.com/office/drawing/2015/9/8/chartex" xmlns:cx2="http://schemas.microsoft.com/office/drawing/2015/10/21/chartex" xmlns:cx3="http://schemas.microsoft.com/office/drawing/2016/5/9/chartex" xmlns:cx4="http://schemas.microsoft.com/office/drawing/2016/5/10/chartex" xmlns:cx5="http://schemas.microsoft.com/office/drawing/2016/5/11/chartex" xmlns:cx6="http://schemas.microsoft.com/office/drawing/2016/5/12/chartex" xmlns:cx7="http://schemas.microsoft.com/office/drawing/2016/5/13/chartex" xmlns:cx8="http://schemas.microsoft.com/office/drawing/2016/5/14/chartex" xmlns:mc="http://schemas.openxmlformats.org/markup-compatibility/2006" xmlns:aink="http://schemas.microsoft.com/office/drawing/2016/ink" xmlns:am3d="http://schemas.microsoft.com/office/drawing/2017/model3d" xmlns:o="urn:schemas-microsoft-com:office:office" xmlns:oel="http://schemas.microsoft.com/office/2019/extlst" xmlns:r="http://schemas.openxmlformats.org/officeDocument/2006/relationships" xmlns:m="http://schemas.openxmlformats.org/officeDocument/2006/math" xmlns:v="urn:schemas-microsoft-com:vml" xmlns:wp14="http://schemas.microsoft.com/office/word/2010/wordprocessingDrawing" xmlns:wp="http://schemas.openxmlformats.org/drawingml/2006/wordprocessingDrawing" xmlns:w10="urn:schemas-microsoft-com:office:word" xmlns:w="http://schemas.openxmlformats.org/wordprocessingml/2006/main" xmlns:w14="http://schemas.microsoft.com/office/word/2010/wordml" xmlns:w15="http://schemas.microsoft.com/office/word/2012/wordml" xmlns:w16cex="http://schemas.microsoft.com/office/word/2018/wordml/cex" xmlns:w16cid="http://schemas.microsoft.com/office/word/2016/wordml/cid" xmlns:w16="http://schemas.microsoft.com/office/word/2018/wordml" xmlns:w16du="http://schemas.microsoft.com/office/word/2023/wordml/word16du" xmlns:w16sdtdh="http://schemas.microsoft.com/office/word/2020/wordml/sdtdatahash" xmlns:w16sdtfl="http://schemas.microsoft.com/office/word/2024/wordml/sdtformatlock" xmlns:w16se="http://schemas.microsoft.com/office/word/2015/wordml/symex" xmlns:wpg="http://schemas.microsoft.com/office/word/2010/wordprocessingGroup" xmlns:wpi="http://schemas.microsoft.com/office/word/2010/wordprocessingInk" xmlns:wne="http://schemas.microsoft.com/office/word/2006/wordml" xmlns:wps="http://schemas.microsoft.com/office/word/2010/wordprocessingShape" mc:Ignorable="w14 w15 w16se w16cid w16 w16cex w16sdtdh w16sdtfl w16du wp14">
   <w:body>
-    <w:p>
-      <w:pPr>
-        <w:spacing w:after="0"/>
-      </w:pPr>
-    </w:p>
+    <w:p/>
     <w:p>
       <w:pPr>
         <w:pStyle w:val="berschrift1"/>
@@ -18,59 +14,43 @@
     </w:p>
     <w:p>
       <w:pPr>
-        <w:pStyle w:val="berschrift2"/>
-      </w:pPr>
-      <w:r>
+        <w:rPr>
+          <w:rStyle w:val="Fett"/>
+        </w:rPr>
+      </w:pPr>
+      <w:r>
+        <w:rPr>
+          <w:rStyle w:val="Fett"/>
+        </w:rPr>
         <w:t xml:space="preserve"> Abkürzung über einen kleinen Wrapper</w:t>
       </w:r>
-    </w:p>
-    <w:p>
-      <w:pPr>
-        <w:spacing w:after="0"/>
-      </w:pPr>
+      <w:r>
+        <w:rPr>
+          <w:rStyle w:val="Fett"/>
+        </w:rPr>
+        <w:t xml:space="preserve"> (Tipp von ChatGPT)</w:t>
+      </w:r>
+    </w:p>
+    <w:p>
       <w:r>
         <w:t>Wenn du trotzdem pro Route verschiedene Fallbacks haben willst, aber keine Lust auf Copy-Paste hast, kannst du dir eine Hilfskomponente bauen:</w:t>
       </w:r>
     </w:p>
     <w:p>
       <w:pPr>
-        <w:spacing w:after="0"/>
-        <w:rPr>
-          <w:rStyle w:val="Code"/>
-        </w:rPr>
-      </w:pPr>
-      <w:r>
-        <w:rPr>
-          <w:rStyle w:val="Code"/>
-        </w:rPr>
-        <w:t xml:space="preserve">function </w:t>
-      </w:r>
-      <w:proofErr w:type="gramStart"/>
-      <w:r>
-        <w:rPr>
-          <w:rStyle w:val="Code"/>
-        </w:rPr>
-        <w:t>Loadable(</w:t>
-      </w:r>
-      <w:proofErr w:type="gramEnd"/>
-      <w:r>
-        <w:rPr>
-          <w:rStyle w:val="Code"/>
-        </w:rPr>
-        <w:t>Component, fallback = "Loading...</w:t>
-      </w:r>
-      <w:proofErr w:type="gramStart"/>
-      <w:r>
-        <w:rPr>
-          <w:rStyle w:val="Code"/>
-        </w:rPr>
-        <w:t>") {</w:t>
-      </w:r>
-      <w:proofErr w:type="gramEnd"/>
-    </w:p>
-    <w:p>
-      <w:pPr>
-        <w:spacing w:after="0"/>
+        <w:rPr>
+          <w:rStyle w:val="Code"/>
+        </w:rPr>
+      </w:pPr>
+      <w:r>
+        <w:rPr>
+          <w:rStyle w:val="Code"/>
+        </w:rPr>
+        <w:t>function Loadable(Component, fallback = "Loading...") {</w:t>
+      </w:r>
+    </w:p>
+    <w:p>
+      <w:pPr>
         <w:rPr>
           <w:rStyle w:val="Code"/>
         </w:rPr>
@@ -84,7 +64,6 @@
     </w:p>
     <w:p>
       <w:pPr>
-        <w:spacing w:after="0"/>
         <w:rPr>
           <w:rStyle w:val="Code"/>
         </w:rPr>
@@ -98,99 +77,103 @@
     </w:p>
     <w:p>
       <w:pPr>
-        <w:spacing w:after="0"/>
-        <w:rPr>
-          <w:rStyle w:val="Code"/>
-        </w:rPr>
-      </w:pPr>
-      <w:r>
-        <w:rPr>
-          <w:rStyle w:val="Code"/>
-        </w:rPr>
-        <w:t xml:space="preserve">            &lt;Component /&gt;</w:t>
-      </w:r>
-    </w:p>
-    <w:p>
-      <w:pPr>
-        <w:spacing w:after="0"/>
-        <w:rPr>
-          <w:rStyle w:val="Code"/>
-        </w:rPr>
-      </w:pPr>
-      <w:r>
-        <w:rPr>
-          <w:rStyle w:val="Code"/>
+        <w:rPr>
+          <w:rStyle w:val="Code"/>
+          <w:lang w:val="de-DE"/>
+        </w:rPr>
+      </w:pPr>
+      <w:r>
+        <w:rPr>
+          <w:rStyle w:val="Code"/>
+        </w:rPr>
+        <w:t xml:space="preserve">            </w:t>
+      </w:r>
+      <w:r>
+        <w:rPr>
+          <w:rStyle w:val="Code"/>
+          <w:lang w:val="de-DE"/>
+        </w:rPr>
+        <w:t>&lt;</w:t>
+      </w:r>
+      <w:proofErr w:type="spellStart"/>
+      <w:r>
+        <w:rPr>
+          <w:rStyle w:val="Code"/>
+          <w:lang w:val="de-DE"/>
+        </w:rPr>
+        <w:t>Component</w:t>
+      </w:r>
+      <w:proofErr w:type="spellEnd"/>
+      <w:r>
+        <w:rPr>
+          <w:rStyle w:val="Code"/>
+          <w:lang w:val="de-DE"/>
+        </w:rPr>
+        <w:t xml:space="preserve"> /&gt;</w:t>
+      </w:r>
+    </w:p>
+    <w:p>
+      <w:pPr>
+        <w:rPr>
+          <w:rStyle w:val="Code"/>
+          <w:lang w:val="de-DE"/>
+        </w:rPr>
+      </w:pPr>
+      <w:r>
+        <w:rPr>
+          <w:rStyle w:val="Code"/>
+          <w:lang w:val="de-DE"/>
         </w:rPr>
         <w:t xml:space="preserve">        &lt;/Suspense&gt;</w:t>
       </w:r>
     </w:p>
     <w:p>
       <w:pPr>
-        <w:spacing w:after="0"/>
-        <w:rPr>
-          <w:rStyle w:val="Code"/>
-        </w:rPr>
-      </w:pPr>
-      <w:r>
-        <w:rPr>
-          <w:rStyle w:val="Code"/>
+        <w:rPr>
+          <w:rStyle w:val="Code"/>
+          <w:lang w:val="de-DE"/>
+        </w:rPr>
+      </w:pPr>
+      <w:r>
+        <w:rPr>
+          <w:rStyle w:val="Code"/>
+          <w:lang w:val="de-DE"/>
         </w:rPr>
         <w:t xml:space="preserve">    );</w:t>
       </w:r>
     </w:p>
     <w:p>
       <w:pPr>
-        <w:spacing w:after="0"/>
-        <w:rPr>
-          <w:rStyle w:val="Code"/>
-        </w:rPr>
-      </w:pPr>
-      <w:r>
-        <w:rPr>
-          <w:rStyle w:val="Code"/>
+        <w:rPr>
+          <w:rStyle w:val="Code"/>
+          <w:lang w:val="de-DE"/>
+        </w:rPr>
+      </w:pPr>
+      <w:r>
+        <w:rPr>
+          <w:rStyle w:val="Code"/>
+          <w:lang w:val="de-DE"/>
         </w:rPr>
         <w:t>}</w:t>
       </w:r>
     </w:p>
-    <w:p>
-      <w:pPr>
-        <w:spacing w:after="0"/>
-      </w:pPr>
-    </w:p>
-    <w:p>
-      <w:pPr>
-        <w:spacing w:after="0"/>
-      </w:pPr>
+    <w:p/>
+    <w:p>
       <w:r>
         <w:t>Und dann deine Routen so schreiben:</w:t>
       </w:r>
     </w:p>
     <w:p>
       <w:pPr>
-        <w:spacing w:after="0"/>
-        <w:rPr>
-          <w:rStyle w:val="Code"/>
-        </w:rPr>
-      </w:pPr>
-      <w:r>
-        <w:rPr>
-          <w:rStyle w:val="Code"/>
-        </w:rPr>
-        <w:t>&lt;Route index element</w:t>
-      </w:r>
-      <w:proofErr w:type="gramStart"/>
-      <w:r>
-        <w:rPr>
-          <w:rStyle w:val="Code"/>
-        </w:rPr>
-        <w:t>={Loadable(</w:t>
-      </w:r>
-      <w:proofErr w:type="gramEnd"/>
-      <w:r>
-        <w:rPr>
-          <w:rStyle w:val="Code"/>
-        </w:rPr>
-        <w:t>&lt;</w:t>
+        <w:rPr>
+          <w:rStyle w:val="Code"/>
+        </w:rPr>
+      </w:pPr>
+      <w:r>
+        <w:rPr>
+          <w:rStyle w:val="Code"/>
+        </w:rPr>
+        <w:t>&lt;Route index element={Loadable(&lt;</w:t>
       </w:r>
       <w:proofErr w:type="spellStart"/>
       <w:r>
@@ -209,7 +192,6 @@
     </w:p>
     <w:p>
       <w:pPr>
-        <w:spacing w:after="0"/>
         <w:rPr>
           <w:rStyle w:val="Code"/>
         </w:rPr>
@@ -232,21 +214,7 @@
         <w:rPr>
           <w:rStyle w:val="Code"/>
         </w:rPr>
-        <w:t>" element</w:t>
-      </w:r>
-      <w:proofErr w:type="gramStart"/>
-      <w:r>
-        <w:rPr>
-          <w:rStyle w:val="Code"/>
-        </w:rPr>
-        <w:t>={Loadable(</w:t>
-      </w:r>
-      <w:proofErr w:type="gramEnd"/>
-      <w:r>
-        <w:rPr>
-          <w:rStyle w:val="Code"/>
-        </w:rPr>
-        <w:t>&lt;</w:t>
+        <w:t>" element={Loadable(&lt;</w:t>
       </w:r>
       <w:proofErr w:type="spellStart"/>
       <w:r>
@@ -262,6 +230,1157 @@
         </w:rPr>
         <w:t xml:space="preserve"> /&gt;, "Loading Who’s Next…")} /&gt;</w:t>
       </w:r>
+    </w:p>
+    <w:p>
+      <w:pPr>
+        <w:rPr>
+          <w:rStyle w:val="Code"/>
+        </w:rPr>
+      </w:pPr>
+    </w:p>
+    <w:p>
+      <w:pPr>
+        <w:pStyle w:val="berschrift1"/>
+        <w:rPr>
+          <w:rStyle w:val="Code"/>
+        </w:rPr>
+      </w:pPr>
+      <w:r>
+        <w:rPr>
+          <w:rStyle w:val="Code"/>
+        </w:rPr>
+        <w:t>Root.js</w:t>
+      </w:r>
+    </w:p>
+    <w:p>
+      <w:pPr>
+        <w:rPr>
+          <w:rStyle w:val="Fett"/>
+        </w:rPr>
+      </w:pPr>
+      <w:r>
+        <w:rPr>
+          <w:rStyle w:val="Fett"/>
+        </w:rPr>
+        <w:t xml:space="preserve">Erweitertes Styling von </w:t>
+      </w:r>
+      <w:proofErr w:type="spellStart"/>
+      <w:r>
+        <w:rPr>
+          <w:rStyle w:val="Fett"/>
+        </w:rPr>
+        <w:t>nav</w:t>
+      </w:r>
+      <w:proofErr w:type="spellEnd"/>
+      <w:r>
+        <w:rPr>
+          <w:rStyle w:val="Fett"/>
+        </w:rPr>
+        <w:t xml:space="preserve"> </w:t>
+      </w:r>
+      <w:r>
+        <w:rPr>
+          <w:rStyle w:val="Fett"/>
+        </w:rPr>
+        <w:t>(Tipp von ChatGPT)</w:t>
+      </w:r>
+    </w:p>
+    <w:p>
+      <w:r>
+        <w:t xml:space="preserve">Stell dir vor, du willst nicht nur </w:t>
+      </w:r>
+      <w:proofErr w:type="spellStart"/>
+      <w:r>
+        <w:t>color</w:t>
+      </w:r>
+      <w:proofErr w:type="spellEnd"/>
+      <w:r>
+        <w:t xml:space="preserve">: </w:t>
+      </w:r>
+      <w:proofErr w:type="spellStart"/>
+      <w:r>
+        <w:t>deeppink</w:t>
+      </w:r>
+      <w:proofErr w:type="spellEnd"/>
+      <w:r>
+        <w:t xml:space="preserve">;, sondern zusätzlich ein Icon neben aktiven Links anzeigen. Mit der Callback-Variante könntest du </w:t>
+      </w:r>
+      <w:proofErr w:type="spellStart"/>
+      <w:r>
+        <w:t>isActive</w:t>
+      </w:r>
+      <w:proofErr w:type="spellEnd"/>
+      <w:r>
+        <w:t xml:space="preserve"> &amp;&amp; "</w:t>
+      </w:r>
+      <w:proofErr w:type="spellStart"/>
+      <w:r>
+        <w:t>navlink</w:t>
+      </w:r>
+      <w:proofErr w:type="spellEnd"/>
+      <w:r>
+        <w:t xml:space="preserve"> </w:t>
+      </w:r>
+      <w:proofErr w:type="spellStart"/>
+      <w:r>
+        <w:t>active</w:t>
+      </w:r>
+      <w:proofErr w:type="spellEnd"/>
+      <w:r>
+        <w:t xml:space="preserve"> with-icon" zurückgeben und so gezielt mehr Styling oder sogar konditionalen Inhalt anhängen.</w:t>
+      </w:r>
+    </w:p>
+    <w:p/>
+    <w:p>
+      <w:pPr>
+        <w:rPr>
+          <w:lang w:val="en-US"/>
+        </w:rPr>
+      </w:pPr>
+      <w:r>
+        <w:rPr>
+          <w:lang w:val="en-US"/>
+        </w:rPr>
+        <w:t xml:space="preserve">// </w:t>
+      </w:r>
+      <w:proofErr w:type="spellStart"/>
+      <w:r>
+        <w:rPr>
+          <w:lang w:val="en-US"/>
+        </w:rPr>
+        <w:t>NavigationMain.jsx</w:t>
+      </w:r>
+      <w:proofErr w:type="spellEnd"/>
+    </w:p>
+    <w:p>
+      <w:pPr>
+        <w:rPr>
+          <w:lang w:val="en-US"/>
+        </w:rPr>
+      </w:pPr>
+      <w:r>
+        <w:rPr>
+          <w:lang w:val="en-US"/>
+        </w:rPr>
+        <w:t xml:space="preserve">import { </w:t>
+      </w:r>
+      <w:proofErr w:type="spellStart"/>
+      <w:r>
+        <w:rPr>
+          <w:lang w:val="en-US"/>
+        </w:rPr>
+        <w:t>NavLink</w:t>
+      </w:r>
+      <w:proofErr w:type="spellEnd"/>
+      <w:r>
+        <w:rPr>
+          <w:lang w:val="en-US"/>
+        </w:rPr>
+        <w:t xml:space="preserve"> } from "react-router-</w:t>
+      </w:r>
+      <w:proofErr w:type="spellStart"/>
+      <w:r>
+        <w:rPr>
+          <w:lang w:val="en-US"/>
+        </w:rPr>
+        <w:t>dom</w:t>
+      </w:r>
+      <w:proofErr w:type="spellEnd"/>
+      <w:r>
+        <w:rPr>
+          <w:lang w:val="en-US"/>
+        </w:rPr>
+        <w:t>";</w:t>
+      </w:r>
+    </w:p>
+    <w:p>
+      <w:pPr>
+        <w:rPr>
+          <w:lang w:val="en-US"/>
+        </w:rPr>
+      </w:pPr>
+    </w:p>
+    <w:p>
+      <w:pPr>
+        <w:rPr>
+          <w:lang w:val="en-US"/>
+        </w:rPr>
+      </w:pPr>
+      <w:r>
+        <w:rPr>
+          <w:lang w:val="en-US"/>
+        </w:rPr>
+        <w:t xml:space="preserve">export default function </w:t>
+      </w:r>
+      <w:proofErr w:type="spellStart"/>
+      <w:r>
+        <w:rPr>
+          <w:lang w:val="en-US"/>
+        </w:rPr>
+        <w:t>NavigationMain</w:t>
+      </w:r>
+      <w:proofErr w:type="spellEnd"/>
+      <w:r>
+        <w:rPr>
+          <w:lang w:val="en-US"/>
+        </w:rPr>
+        <w:t>() {</w:t>
+      </w:r>
+    </w:p>
+    <w:p>
+      <w:pPr>
+        <w:rPr>
+          <w:lang w:val="en-US"/>
+        </w:rPr>
+      </w:pPr>
+      <w:r>
+        <w:rPr>
+          <w:lang w:val="en-US"/>
+        </w:rPr>
+        <w:t xml:space="preserve">  return (</w:t>
+      </w:r>
+    </w:p>
+    <w:p>
+      <w:pPr>
+        <w:rPr>
+          <w:lang w:val="en-US"/>
+        </w:rPr>
+      </w:pPr>
+      <w:r>
+        <w:rPr>
+          <w:lang w:val="en-US"/>
+        </w:rPr>
+        <w:t xml:space="preserve">    &lt;nav&gt;</w:t>
+      </w:r>
+    </w:p>
+    <w:p>
+      <w:pPr>
+        <w:rPr>
+          <w:lang w:val="en-US"/>
+        </w:rPr>
+      </w:pPr>
+      <w:r>
+        <w:rPr>
+          <w:lang w:val="en-US"/>
+        </w:rPr>
+        <w:t xml:space="preserve">      &lt;</w:t>
+      </w:r>
+      <w:proofErr w:type="spellStart"/>
+      <w:r>
+        <w:rPr>
+          <w:lang w:val="en-US"/>
+        </w:rPr>
+        <w:t>NavLink</w:t>
+      </w:r>
+      <w:proofErr w:type="spellEnd"/>
+    </w:p>
+    <w:p>
+      <w:pPr>
+        <w:rPr>
+          <w:lang w:val="en-US"/>
+        </w:rPr>
+      </w:pPr>
+      <w:r>
+        <w:rPr>
+          <w:lang w:val="en-US"/>
+        </w:rPr>
+        <w:t xml:space="preserve">        to="/info"</w:t>
+      </w:r>
+    </w:p>
+    <w:p>
+      <w:pPr>
+        <w:rPr>
+          <w:lang w:val="en-US"/>
+        </w:rPr>
+      </w:pPr>
+      <w:r>
+        <w:rPr>
+          <w:lang w:val="en-US"/>
+        </w:rPr>
+        <w:t xml:space="preserve">        </w:t>
+      </w:r>
+      <w:proofErr w:type="spellStart"/>
+      <w:r>
+        <w:rPr>
+          <w:lang w:val="en-US"/>
+        </w:rPr>
+        <w:t>className</w:t>
+      </w:r>
+      <w:proofErr w:type="spellEnd"/>
+      <w:r>
+        <w:rPr>
+          <w:lang w:val="en-US"/>
+        </w:rPr>
+        <w:t xml:space="preserve">={({ </w:t>
+      </w:r>
+      <w:proofErr w:type="spellStart"/>
+      <w:r>
+        <w:rPr>
+          <w:lang w:val="en-US"/>
+        </w:rPr>
+        <w:t>isActive</w:t>
+      </w:r>
+      <w:proofErr w:type="spellEnd"/>
+      <w:r>
+        <w:rPr>
+          <w:lang w:val="en-US"/>
+        </w:rPr>
+        <w:t xml:space="preserve"> }) =&gt;</w:t>
+      </w:r>
+    </w:p>
+    <w:p>
+      <w:pPr>
+        <w:rPr>
+          <w:lang w:val="en-US"/>
+        </w:rPr>
+      </w:pPr>
+      <w:r>
+        <w:rPr>
+          <w:lang w:val="en-US"/>
+        </w:rPr>
+        <w:t xml:space="preserve">          </w:t>
+      </w:r>
+      <w:proofErr w:type="spellStart"/>
+      <w:r>
+        <w:rPr>
+          <w:lang w:val="en-US"/>
+        </w:rPr>
+        <w:t>isActive</w:t>
+      </w:r>
+      <w:proofErr w:type="spellEnd"/>
+      <w:r>
+        <w:rPr>
+          <w:lang w:val="en-US"/>
+        </w:rPr>
+        <w:t xml:space="preserve"> ? "</w:t>
+      </w:r>
+      <w:proofErr w:type="spellStart"/>
+      <w:r>
+        <w:rPr>
+          <w:lang w:val="en-US"/>
+        </w:rPr>
+        <w:t>navlink</w:t>
+      </w:r>
+      <w:proofErr w:type="spellEnd"/>
+      <w:r>
+        <w:rPr>
+          <w:lang w:val="en-US"/>
+        </w:rPr>
+        <w:t xml:space="preserve"> </w:t>
+      </w:r>
+      <w:proofErr w:type="spellStart"/>
+      <w:r>
+        <w:rPr>
+          <w:lang w:val="en-US"/>
+        </w:rPr>
+        <w:t>navlink</w:t>
+      </w:r>
+      <w:proofErr w:type="spellEnd"/>
+      <w:r>
+        <w:rPr>
+          <w:lang w:val="en-US"/>
+        </w:rPr>
+        <w:t>--selected" : "</w:t>
+      </w:r>
+      <w:proofErr w:type="spellStart"/>
+      <w:r>
+        <w:rPr>
+          <w:lang w:val="en-US"/>
+        </w:rPr>
+        <w:t>navlink</w:t>
+      </w:r>
+      <w:proofErr w:type="spellEnd"/>
+      <w:r>
+        <w:rPr>
+          <w:lang w:val="en-US"/>
+        </w:rPr>
+        <w:t>"</w:t>
+      </w:r>
+    </w:p>
+    <w:p>
+      <w:pPr>
+        <w:rPr>
+          <w:lang w:val="en-US"/>
+        </w:rPr>
+      </w:pPr>
+      <w:r>
+        <w:rPr>
+          <w:lang w:val="en-US"/>
+        </w:rPr>
+        <w:t xml:space="preserve">        }</w:t>
+      </w:r>
+    </w:p>
+    <w:p>
+      <w:pPr>
+        <w:rPr>
+          <w:lang w:val="en-US"/>
+        </w:rPr>
+      </w:pPr>
+      <w:r>
+        <w:rPr>
+          <w:lang w:val="en-US"/>
+        </w:rPr>
+        <w:t xml:space="preserve">      &gt;</w:t>
+      </w:r>
+    </w:p>
+    <w:p>
+      <w:pPr>
+        <w:rPr>
+          <w:lang w:val="en-US"/>
+        </w:rPr>
+      </w:pPr>
+      <w:r>
+        <w:rPr>
+          <w:lang w:val="en-US"/>
+        </w:rPr>
+        <w:t xml:space="preserve">        Info {({ </w:t>
+      </w:r>
+      <w:proofErr w:type="spellStart"/>
+      <w:r>
+        <w:rPr>
+          <w:lang w:val="en-US"/>
+        </w:rPr>
+        <w:t>isActive</w:t>
+      </w:r>
+      <w:proofErr w:type="spellEnd"/>
+      <w:r>
+        <w:rPr>
+          <w:lang w:val="en-US"/>
+        </w:rPr>
+        <w:t xml:space="preserve"> }) =&gt; </w:t>
+      </w:r>
+      <w:proofErr w:type="spellStart"/>
+      <w:r>
+        <w:rPr>
+          <w:lang w:val="en-US"/>
+        </w:rPr>
+        <w:t>isActive</w:t>
+      </w:r>
+      <w:proofErr w:type="spellEnd"/>
+      <w:r>
+        <w:rPr>
+          <w:lang w:val="en-US"/>
+        </w:rPr>
+        <w:t xml:space="preserve"> &amp;&amp; "</w:t>
+      </w:r>
+      <w:r>
+        <w:rPr>
+          <w:rFonts w:ascii="Segoe UI Emoji" w:hAnsi="Segoe UI Emoji" w:cs="Segoe UI Emoji"/>
+          <w:lang w:val="en-US"/>
+        </w:rPr>
+        <w:t>⭐</w:t>
+      </w:r>
+      <w:r>
+        <w:rPr>
+          <w:lang w:val="en-US"/>
+        </w:rPr>
+        <w:t>"}</w:t>
+      </w:r>
+    </w:p>
+    <w:p>
+      <w:pPr>
+        <w:rPr>
+          <w:lang w:val="en-US"/>
+        </w:rPr>
+      </w:pPr>
+      <w:r>
+        <w:rPr>
+          <w:lang w:val="en-US"/>
+        </w:rPr>
+        <w:t xml:space="preserve">      &lt;/</w:t>
+      </w:r>
+      <w:proofErr w:type="spellStart"/>
+      <w:r>
+        <w:rPr>
+          <w:lang w:val="en-US"/>
+        </w:rPr>
+        <w:t>NavLink</w:t>
+      </w:r>
+      <w:proofErr w:type="spellEnd"/>
+      <w:r>
+        <w:rPr>
+          <w:lang w:val="en-US"/>
+        </w:rPr>
+        <w:t>&gt;</w:t>
+      </w:r>
+    </w:p>
+    <w:p>
+      <w:pPr>
+        <w:rPr>
+          <w:lang w:val="en-US"/>
+        </w:rPr>
+      </w:pPr>
+    </w:p>
+    <w:p>
+      <w:pPr>
+        <w:rPr>
+          <w:lang w:val="en-US"/>
+        </w:rPr>
+      </w:pPr>
+      <w:r>
+        <w:rPr>
+          <w:lang w:val="en-US"/>
+        </w:rPr>
+        <w:t xml:space="preserve">      &lt;</w:t>
+      </w:r>
+      <w:proofErr w:type="spellStart"/>
+      <w:r>
+        <w:rPr>
+          <w:lang w:val="en-US"/>
+        </w:rPr>
+        <w:t>NavLink</w:t>
+      </w:r>
+      <w:proofErr w:type="spellEnd"/>
+    </w:p>
+    <w:p>
+      <w:pPr>
+        <w:rPr>
+          <w:lang w:val="en-US"/>
+        </w:rPr>
+      </w:pPr>
+      <w:r>
+        <w:rPr>
+          <w:lang w:val="en-US"/>
+        </w:rPr>
+        <w:t xml:space="preserve">        to="/about"</w:t>
+      </w:r>
+    </w:p>
+    <w:p>
+      <w:pPr>
+        <w:rPr>
+          <w:lang w:val="en-US"/>
+        </w:rPr>
+      </w:pPr>
+      <w:r>
+        <w:rPr>
+          <w:lang w:val="en-US"/>
+        </w:rPr>
+        <w:t xml:space="preserve">        </w:t>
+      </w:r>
+      <w:proofErr w:type="spellStart"/>
+      <w:r>
+        <w:rPr>
+          <w:lang w:val="en-US"/>
+        </w:rPr>
+        <w:t>className</w:t>
+      </w:r>
+      <w:proofErr w:type="spellEnd"/>
+      <w:r>
+        <w:rPr>
+          <w:lang w:val="en-US"/>
+        </w:rPr>
+        <w:t xml:space="preserve">={({ </w:t>
+      </w:r>
+      <w:proofErr w:type="spellStart"/>
+      <w:r>
+        <w:rPr>
+          <w:lang w:val="en-US"/>
+        </w:rPr>
+        <w:t>isActive</w:t>
+      </w:r>
+      <w:proofErr w:type="spellEnd"/>
+      <w:r>
+        <w:rPr>
+          <w:lang w:val="en-US"/>
+        </w:rPr>
+        <w:t xml:space="preserve"> }) =&gt;</w:t>
+      </w:r>
+    </w:p>
+    <w:p>
+      <w:pPr>
+        <w:rPr>
+          <w:lang w:val="en-US"/>
+        </w:rPr>
+      </w:pPr>
+      <w:r>
+        <w:rPr>
+          <w:lang w:val="en-US"/>
+        </w:rPr>
+        <w:t xml:space="preserve">          </w:t>
+      </w:r>
+      <w:proofErr w:type="spellStart"/>
+      <w:r>
+        <w:rPr>
+          <w:lang w:val="en-US"/>
+        </w:rPr>
+        <w:t>isActive</w:t>
+      </w:r>
+      <w:proofErr w:type="spellEnd"/>
+      <w:r>
+        <w:rPr>
+          <w:lang w:val="en-US"/>
+        </w:rPr>
+        <w:t xml:space="preserve"> ? "</w:t>
+      </w:r>
+      <w:proofErr w:type="spellStart"/>
+      <w:r>
+        <w:rPr>
+          <w:lang w:val="en-US"/>
+        </w:rPr>
+        <w:t>navlink</w:t>
+      </w:r>
+      <w:proofErr w:type="spellEnd"/>
+      <w:r>
+        <w:rPr>
+          <w:lang w:val="en-US"/>
+        </w:rPr>
+        <w:t xml:space="preserve"> </w:t>
+      </w:r>
+      <w:proofErr w:type="spellStart"/>
+      <w:r>
+        <w:rPr>
+          <w:lang w:val="en-US"/>
+        </w:rPr>
+        <w:t>navlink</w:t>
+      </w:r>
+      <w:proofErr w:type="spellEnd"/>
+      <w:r>
+        <w:rPr>
+          <w:lang w:val="en-US"/>
+        </w:rPr>
+        <w:t>--selected" : "</w:t>
+      </w:r>
+      <w:proofErr w:type="spellStart"/>
+      <w:r>
+        <w:rPr>
+          <w:lang w:val="en-US"/>
+        </w:rPr>
+        <w:t>navlink</w:t>
+      </w:r>
+      <w:proofErr w:type="spellEnd"/>
+      <w:r>
+        <w:rPr>
+          <w:lang w:val="en-US"/>
+        </w:rPr>
+        <w:t>"</w:t>
+      </w:r>
+    </w:p>
+    <w:p>
+      <w:pPr>
+        <w:rPr>
+          <w:lang w:val="en-US"/>
+        </w:rPr>
+      </w:pPr>
+      <w:r>
+        <w:rPr>
+          <w:lang w:val="en-US"/>
+        </w:rPr>
+        <w:t xml:space="preserve">        }</w:t>
+      </w:r>
+    </w:p>
+    <w:p>
+      <w:pPr>
+        <w:rPr>
+          <w:lang w:val="en-US"/>
+        </w:rPr>
+      </w:pPr>
+      <w:r>
+        <w:rPr>
+          <w:lang w:val="en-US"/>
+        </w:rPr>
+        <w:t xml:space="preserve">      &gt;</w:t>
+      </w:r>
+    </w:p>
+    <w:p>
+      <w:pPr>
+        <w:rPr>
+          <w:lang w:val="en-US"/>
+        </w:rPr>
+      </w:pPr>
+      <w:r>
+        <w:rPr>
+          <w:lang w:val="en-US"/>
+        </w:rPr>
+        <w:t xml:space="preserve">        About {({ </w:t>
+      </w:r>
+      <w:proofErr w:type="spellStart"/>
+      <w:r>
+        <w:rPr>
+          <w:lang w:val="en-US"/>
+        </w:rPr>
+        <w:t>isActive</w:t>
+      </w:r>
+      <w:proofErr w:type="spellEnd"/>
+      <w:r>
+        <w:rPr>
+          <w:lang w:val="en-US"/>
+        </w:rPr>
+        <w:t xml:space="preserve"> }) =&gt; </w:t>
+      </w:r>
+      <w:proofErr w:type="spellStart"/>
+      <w:r>
+        <w:rPr>
+          <w:lang w:val="en-US"/>
+        </w:rPr>
+        <w:t>isActive</w:t>
+      </w:r>
+      <w:proofErr w:type="spellEnd"/>
+      <w:r>
+        <w:rPr>
+          <w:lang w:val="en-US"/>
+        </w:rPr>
+        <w:t xml:space="preserve"> &amp;&amp; "</w:t>
+      </w:r>
+      <w:r>
+        <w:rPr>
+          <w:rFonts w:ascii="Segoe UI Emoji" w:hAnsi="Segoe UI Emoji" w:cs="Segoe UI Emoji"/>
+          <w:lang w:val="en-US"/>
+        </w:rPr>
+        <w:t>⭐</w:t>
+      </w:r>
+      <w:r>
+        <w:rPr>
+          <w:lang w:val="en-US"/>
+        </w:rPr>
+        <w:t>"}</w:t>
+      </w:r>
+    </w:p>
+    <w:p>
+      <w:pPr>
+        <w:rPr>
+          <w:lang w:val="en-US"/>
+        </w:rPr>
+      </w:pPr>
+      <w:r>
+        <w:rPr>
+          <w:lang w:val="en-US"/>
+        </w:rPr>
+        <w:lastRenderedPageBreak/>
+        <w:t xml:space="preserve">      &lt;/</w:t>
+      </w:r>
+      <w:proofErr w:type="spellStart"/>
+      <w:r>
+        <w:rPr>
+          <w:lang w:val="en-US"/>
+        </w:rPr>
+        <w:t>NavLink</w:t>
+      </w:r>
+      <w:proofErr w:type="spellEnd"/>
+      <w:r>
+        <w:rPr>
+          <w:lang w:val="en-US"/>
+        </w:rPr>
+        <w:t>&gt;</w:t>
+      </w:r>
+    </w:p>
+    <w:p>
+      <w:pPr>
+        <w:rPr>
+          <w:lang w:val="en-US"/>
+        </w:rPr>
+      </w:pPr>
+      <w:r>
+        <w:rPr>
+          <w:lang w:val="en-US"/>
+        </w:rPr>
+        <w:t xml:space="preserve">    &lt;/nav&gt;</w:t>
+      </w:r>
+    </w:p>
+    <w:p>
+      <w:pPr>
+        <w:rPr>
+          <w:lang w:val="en-US"/>
+        </w:rPr>
+      </w:pPr>
+      <w:r>
+        <w:rPr>
+          <w:lang w:val="en-US"/>
+        </w:rPr>
+        <w:t xml:space="preserve">  );</w:t>
+      </w:r>
+    </w:p>
+    <w:p>
+      <w:pPr>
+        <w:rPr>
+          <w:lang w:val="en-US"/>
+        </w:rPr>
+      </w:pPr>
+      <w:r>
+        <w:rPr>
+          <w:lang w:val="en-US"/>
+        </w:rPr>
+        <w:t>}</w:t>
+      </w:r>
+    </w:p>
+    <w:p>
+      <w:pPr>
+        <w:rPr>
+          <w:lang w:val="en-US"/>
+        </w:rPr>
+      </w:pPr>
+    </w:p>
+    <w:p>
+      <w:pPr>
+        <w:rPr>
+          <w:lang w:val="en-US"/>
+        </w:rPr>
+      </w:pPr>
+      <w:r>
+        <w:rPr>
+          <w:lang w:val="en-US"/>
+        </w:rPr>
+        <w:t>/* styles.css */</w:t>
+      </w:r>
+    </w:p>
+    <w:p>
+      <w:pPr>
+        <w:rPr>
+          <w:lang w:val="en-US"/>
+        </w:rPr>
+      </w:pPr>
+      <w:r>
+        <w:rPr>
+          <w:lang w:val="en-US"/>
+        </w:rPr>
+        <w:t>.</w:t>
+      </w:r>
+      <w:proofErr w:type="spellStart"/>
+      <w:r>
+        <w:rPr>
+          <w:lang w:val="en-US"/>
+        </w:rPr>
+        <w:t>navlink</w:t>
+      </w:r>
+      <w:proofErr w:type="spellEnd"/>
+      <w:r>
+        <w:rPr>
+          <w:lang w:val="en-US"/>
+        </w:rPr>
+        <w:t xml:space="preserve"> {</w:t>
+      </w:r>
+    </w:p>
+    <w:p>
+      <w:pPr>
+        <w:rPr>
+          <w:lang w:val="en-US"/>
+        </w:rPr>
+      </w:pPr>
+      <w:r>
+        <w:rPr>
+          <w:lang w:val="en-US"/>
+        </w:rPr>
+        <w:t xml:space="preserve">  color: black;</w:t>
+      </w:r>
+    </w:p>
+    <w:p>
+      <w:pPr>
+        <w:rPr>
+          <w:lang w:val="en-US"/>
+        </w:rPr>
+      </w:pPr>
+      <w:r>
+        <w:rPr>
+          <w:lang w:val="en-US"/>
+        </w:rPr>
+        <w:t xml:space="preserve">  text-decoration: none;</w:t>
+      </w:r>
+    </w:p>
+    <w:p>
+      <w:pPr>
+        <w:rPr>
+          <w:lang w:val="en-US"/>
+        </w:rPr>
+      </w:pPr>
+      <w:r>
+        <w:rPr>
+          <w:lang w:val="en-US"/>
+        </w:rPr>
+        <w:t>}</w:t>
+      </w:r>
+    </w:p>
+    <w:p>
+      <w:pPr>
+        <w:rPr>
+          <w:lang w:val="en-US"/>
+        </w:rPr>
+      </w:pPr>
+      <w:r>
+        <w:rPr>
+          <w:lang w:val="en-US"/>
+        </w:rPr>
+        <w:t>.</w:t>
+      </w:r>
+      <w:proofErr w:type="spellStart"/>
+      <w:r>
+        <w:rPr>
+          <w:lang w:val="en-US"/>
+        </w:rPr>
+        <w:t>navlink</w:t>
+      </w:r>
+      <w:proofErr w:type="spellEnd"/>
+      <w:r>
+        <w:rPr>
+          <w:lang w:val="en-US"/>
+        </w:rPr>
+        <w:t>--selected {</w:t>
+      </w:r>
+    </w:p>
+    <w:p>
+      <w:pPr>
+        <w:rPr>
+          <w:lang w:val="en-US"/>
+        </w:rPr>
+      </w:pPr>
+      <w:r>
+        <w:rPr>
+          <w:lang w:val="en-US"/>
+        </w:rPr>
+        <w:t xml:space="preserve">  color: </w:t>
+      </w:r>
+      <w:proofErr w:type="spellStart"/>
+      <w:r>
+        <w:rPr>
+          <w:lang w:val="en-US"/>
+        </w:rPr>
+        <w:t>deeppink</w:t>
+      </w:r>
+      <w:proofErr w:type="spellEnd"/>
+      <w:r>
+        <w:rPr>
+          <w:lang w:val="en-US"/>
+        </w:rPr>
+        <w:t>;</w:t>
+      </w:r>
+    </w:p>
+    <w:p>
+      <w:pPr>
+        <w:rPr>
+          <w:lang w:val="en-US"/>
+        </w:rPr>
+      </w:pPr>
+      <w:r>
+        <w:rPr>
+          <w:lang w:val="en-US"/>
+        </w:rPr>
+        <w:t xml:space="preserve">  font-weight: bold;</w:t>
+      </w:r>
+    </w:p>
+    <w:p>
+      <w:pPr>
+        <w:rPr>
+          <w:lang w:val="en-US"/>
+        </w:rPr>
+      </w:pPr>
+      <w:r>
+        <w:rPr>
+          <w:lang w:val="en-US"/>
+        </w:rPr>
+        <w:t xml:space="preserve">  border-bottom: 2px solid </w:t>
+      </w:r>
+      <w:proofErr w:type="spellStart"/>
+      <w:r>
+        <w:rPr>
+          <w:lang w:val="en-US"/>
+        </w:rPr>
+        <w:t>deeppink</w:t>
+      </w:r>
+      <w:proofErr w:type="spellEnd"/>
+      <w:r>
+        <w:rPr>
+          <w:lang w:val="en-US"/>
+        </w:rPr>
+        <w:t>;</w:t>
+      </w:r>
+    </w:p>
+    <w:p>
+      <w:r>
+        <w:t>}</w:t>
+      </w:r>
+    </w:p>
+    <w:p/>
+    <w:p>
+      <w:r>
+        <w:t>Hier bekommst du:</w:t>
+      </w:r>
+    </w:p>
+    <w:p>
+      <w:r>
+        <w:t xml:space="preserve">    Einen anderen Klassennamen (</w:t>
+      </w:r>
+      <w:proofErr w:type="spellStart"/>
+      <w:r>
+        <w:t>navlink</w:t>
+      </w:r>
+      <w:proofErr w:type="spellEnd"/>
+      <w:r>
+        <w:t>--</w:t>
+      </w:r>
+      <w:proofErr w:type="spellStart"/>
+      <w:r>
+        <w:t>selected</w:t>
+      </w:r>
+      <w:proofErr w:type="spellEnd"/>
+      <w:r>
+        <w:t xml:space="preserve">) statt </w:t>
+      </w:r>
+      <w:proofErr w:type="spellStart"/>
+      <w:r>
+        <w:t>active</w:t>
+      </w:r>
+      <w:proofErr w:type="spellEnd"/>
+      <w:r>
+        <w:t>.</w:t>
+      </w:r>
+    </w:p>
+    <w:p>
+      <w:r>
+        <w:t xml:space="preserve">    Ein </w:t>
+      </w:r>
+      <w:r>
+        <w:rPr>
+          <w:rFonts w:ascii="Segoe UI Emoji" w:hAnsi="Segoe UI Emoji" w:cs="Segoe UI Emoji"/>
+          <w:lang w:val="en-US"/>
+        </w:rPr>
+        <w:t>⭐</w:t>
+      </w:r>
+      <w:r>
+        <w:t xml:space="preserve">-Icon direkt neben dem aktiven Link, weil du </w:t>
+      </w:r>
+      <w:proofErr w:type="spellStart"/>
+      <w:r>
+        <w:t>isActive</w:t>
+      </w:r>
+      <w:proofErr w:type="spellEnd"/>
+      <w:r>
+        <w:t xml:space="preserve"> auch im Inhalt nutzen kannst.</w:t>
+      </w:r>
+    </w:p>
+    <w:p>
+      <w:r>
+        <w:t xml:space="preserve">    Volle Freiheit für komplexere Bedingungen (z. B. "</w:t>
+      </w:r>
+      <w:proofErr w:type="spellStart"/>
+      <w:r>
+        <w:t>navlink</w:t>
+      </w:r>
+      <w:proofErr w:type="spellEnd"/>
+      <w:r>
+        <w:t xml:space="preserve"> disabled" wenn eine Route gesperrt ist).</w:t>
+      </w:r>
+    </w:p>
+    <w:p>
+      <w:pPr>
+        <w:rPr>
+          <w:lang w:val="en-US"/>
+        </w:rPr>
+      </w:pPr>
+      <w:r>
+        <w:t xml:space="preserve">Soll ich dir noch ein Beispiel zeigen, wo man mit der Callback-Variante gleich mehrere Zustände unterscheiden kann? (z. B. </w:t>
+      </w:r>
+      <w:proofErr w:type="spellStart"/>
+      <w:r>
+        <w:t>isActive</w:t>
+      </w:r>
+      <w:proofErr w:type="spellEnd"/>
+      <w:r>
+        <w:t xml:space="preserve">, </w:t>
+      </w:r>
+      <w:proofErr w:type="spellStart"/>
+      <w:r>
+        <w:t>isPending</w:t>
+      </w:r>
+      <w:proofErr w:type="spellEnd"/>
+      <w:r>
+        <w:t xml:space="preserve"> → während ein Link gerade geladen wird). </w:t>
+      </w:r>
+      <w:r>
+        <w:rPr>
+          <w:lang w:val="en-US"/>
+        </w:rPr>
+        <w:t xml:space="preserve">Das </w:t>
+      </w:r>
+      <w:proofErr w:type="spellStart"/>
+      <w:r>
+        <w:rPr>
+          <w:lang w:val="en-US"/>
+        </w:rPr>
+        <w:t>zeigt</w:t>
+      </w:r>
+      <w:proofErr w:type="spellEnd"/>
+      <w:r>
+        <w:rPr>
+          <w:lang w:val="en-US"/>
+        </w:rPr>
+        <w:t xml:space="preserve"> </w:t>
+      </w:r>
+      <w:proofErr w:type="spellStart"/>
+      <w:r>
+        <w:rPr>
+          <w:lang w:val="en-US"/>
+        </w:rPr>
+        <w:t>ziemlich</w:t>
+      </w:r>
+      <w:proofErr w:type="spellEnd"/>
+      <w:r>
+        <w:rPr>
+          <w:lang w:val="en-US"/>
+        </w:rPr>
+        <w:t xml:space="preserve"> </w:t>
+      </w:r>
+      <w:proofErr w:type="spellStart"/>
+      <w:r>
+        <w:rPr>
+          <w:lang w:val="en-US"/>
+        </w:rPr>
+        <w:t>schön</w:t>
+      </w:r>
+      <w:proofErr w:type="spellEnd"/>
+      <w:r>
+        <w:rPr>
+          <w:lang w:val="en-US"/>
+        </w:rPr>
+        <w:t xml:space="preserve">, </w:t>
+      </w:r>
+      <w:proofErr w:type="spellStart"/>
+      <w:r>
+        <w:rPr>
+          <w:lang w:val="en-US"/>
+        </w:rPr>
+        <w:t>warum</w:t>
+      </w:r>
+      <w:proofErr w:type="spellEnd"/>
+      <w:r>
+        <w:rPr>
+          <w:lang w:val="en-US"/>
+        </w:rPr>
+        <w:t xml:space="preserve"> man die </w:t>
+      </w:r>
+      <w:proofErr w:type="spellStart"/>
+      <w:r>
+        <w:rPr>
+          <w:lang w:val="en-US"/>
+        </w:rPr>
+        <w:t>Variante</w:t>
+      </w:r>
+      <w:proofErr w:type="spellEnd"/>
+      <w:r>
+        <w:rPr>
+          <w:lang w:val="en-US"/>
+        </w:rPr>
+        <w:t xml:space="preserve"> </w:t>
+      </w:r>
+      <w:proofErr w:type="spellStart"/>
+      <w:r>
+        <w:rPr>
+          <w:lang w:val="en-US"/>
+        </w:rPr>
+        <w:t>manchmal</w:t>
+      </w:r>
+      <w:proofErr w:type="spellEnd"/>
+      <w:r>
+        <w:rPr>
+          <w:lang w:val="en-US"/>
+        </w:rPr>
+        <w:t xml:space="preserve"> </w:t>
+      </w:r>
+      <w:proofErr w:type="spellStart"/>
+      <w:r>
+        <w:rPr>
+          <w:lang w:val="en-US"/>
+        </w:rPr>
+        <w:t>braucht</w:t>
+      </w:r>
+      <w:proofErr w:type="spellEnd"/>
     </w:p>
     <w:sectPr>
       <w:pgSz w:w="11906" w:h="16838"/>
@@ -673,6 +1792,10 @@
   <w:style w:type="paragraph" w:default="1" w:styleId="Standard">
     <w:name w:val="Normal"/>
     <w:qFormat/>
+    <w:rsid w:val="005E663E"/>
+    <w:pPr>
+      <w:spacing w:after="0"/>
+    </w:pPr>
   </w:style>
   <w:style w:type="paragraph" w:styleId="berschrift1">
     <w:name w:val="heading 1"/>
@@ -796,7 +1919,7 @@
     <w:pPr>
       <w:keepNext/>
       <w:keepLines/>
-      <w:spacing w:before="40" w:after="0"/>
+      <w:spacing w:before="40"/>
       <w:outlineLvl w:val="5"/>
     </w:pPr>
     <w:rPr>
@@ -819,7 +1942,7 @@
     <w:pPr>
       <w:keepNext/>
       <w:keepLines/>
-      <w:spacing w:before="40" w:after="0"/>
+      <w:spacing w:before="40"/>
       <w:outlineLvl w:val="6"/>
     </w:pPr>
     <w:rPr>
@@ -840,7 +1963,6 @@
     <w:pPr>
       <w:keepNext/>
       <w:keepLines/>
-      <w:spacing w:after="0"/>
       <w:outlineLvl w:val="7"/>
     </w:pPr>
     <w:rPr>
@@ -863,7 +1985,6 @@
     <w:pPr>
       <w:keepNext/>
       <w:keepLines/>
-      <w:spacing w:after="0"/>
       <w:outlineLvl w:val="8"/>
     </w:pPr>
     <w:rPr>
@@ -1195,6 +2316,17 @@
     <w:rPr>
       <w:rFonts w:ascii="Courier New" w:hAnsi="Courier New" w:cs="Courier New"/>
       <w:lang w:val="en-US"/>
+    </w:rPr>
+  </w:style>
+  <w:style w:type="character" w:styleId="Fett">
+    <w:name w:val="Strong"/>
+    <w:basedOn w:val="Absatz-Standardschriftart"/>
+    <w:uiPriority w:val="22"/>
+    <w:qFormat/>
+    <w:rsid w:val="005E663E"/>
+    <w:rPr>
+      <w:b/>
+      <w:bCs/>
     </w:rPr>
   </w:style>
 </w:styles>

</xml_diff>

<commit_message>
Rework: return inserted for clear logic
</commit_message>
<xml_diff>
--- a/client/src/ImprovementsThatMightBeInterestingInTheFuture.docx
+++ b/client/src/ImprovementsThatMightBeInterestingInTheFuture.docx
@@ -46,8 +46,30 @@
         <w:rPr>
           <w:rStyle w:val="Code"/>
         </w:rPr>
-        <w:t>function Loadable(Component, fallback = "Loading...") {</w:t>
-      </w:r>
+        <w:t xml:space="preserve">function </w:t>
+      </w:r>
+      <w:proofErr w:type="gramStart"/>
+      <w:r>
+        <w:rPr>
+          <w:rStyle w:val="Code"/>
+        </w:rPr>
+        <w:t>Loadable(</w:t>
+      </w:r>
+      <w:proofErr w:type="gramEnd"/>
+      <w:r>
+        <w:rPr>
+          <w:rStyle w:val="Code"/>
+        </w:rPr>
+        <w:t>Component, fallback = "Loading...</w:t>
+      </w:r>
+      <w:proofErr w:type="gramStart"/>
+      <w:r>
+        <w:rPr>
+          <w:rStyle w:val="Code"/>
+        </w:rPr>
+        <w:t>") {</w:t>
+      </w:r>
+      <w:proofErr w:type="gramEnd"/>
     </w:p>
     <w:p>
       <w:pPr>
@@ -173,13 +195,27 @@
         <w:rPr>
           <w:rStyle w:val="Code"/>
         </w:rPr>
-        <w:t>&lt;Route index element={Loadable(&lt;</w:t>
-      </w:r>
-      <w:proofErr w:type="spellStart"/>
+        <w:t>&lt;Route index element</w:t>
+      </w:r>
+      <w:proofErr w:type="gramStart"/>
       <w:r>
         <w:rPr>
           <w:rStyle w:val="Code"/>
         </w:rPr>
+        <w:t>={Loadable(</w:t>
+      </w:r>
+      <w:proofErr w:type="gramEnd"/>
+      <w:r>
+        <w:rPr>
+          <w:rStyle w:val="Code"/>
+        </w:rPr>
+        <w:t>&lt;</w:t>
+      </w:r>
+      <w:proofErr w:type="spellStart"/>
+      <w:r>
+        <w:rPr>
+          <w:rStyle w:val="Code"/>
+        </w:rPr>
         <w:t>LitterOverview</w:t>
       </w:r>
       <w:proofErr w:type="spellEnd"/>
@@ -214,13 +250,27 @@
         <w:rPr>
           <w:rStyle w:val="Code"/>
         </w:rPr>
-        <w:t>" element={Loadable(&lt;</w:t>
-      </w:r>
-      <w:proofErr w:type="spellStart"/>
+        <w:t>" element</w:t>
+      </w:r>
+      <w:proofErr w:type="gramStart"/>
       <w:r>
         <w:rPr>
           <w:rStyle w:val="Code"/>
         </w:rPr>
+        <w:t>={Loadable(</w:t>
+      </w:r>
+      <w:proofErr w:type="gramEnd"/>
+      <w:r>
+        <w:rPr>
+          <w:rStyle w:val="Code"/>
+        </w:rPr>
+        <w:t>&lt;</w:t>
+      </w:r>
+      <w:proofErr w:type="spellStart"/>
+      <w:r>
+        <w:rPr>
+          <w:rStyle w:val="Code"/>
+        </w:rPr>
         <w:t>WhosNext</w:t>
       </w:r>
       <w:proofErr w:type="spellEnd"/>
@@ -243,11 +293,13 @@
         <w:pStyle w:val="berschrift1"/>
         <w:rPr>
           <w:rStyle w:val="Code"/>
+          <w:lang w:val="de-DE"/>
         </w:rPr>
       </w:pPr>
       <w:r>
         <w:rPr>
           <w:rStyle w:val="Code"/>
+          <w:lang w:val="de-DE"/>
         </w:rPr>
         <w:t>Root.js</w:t>
       </w:r>
@@ -298,12 +350,17 @@
         <w:t xml:space="preserve">: </w:t>
       </w:r>
       <w:proofErr w:type="spellStart"/>
+      <w:proofErr w:type="gramStart"/>
       <w:r>
         <w:t>deeppink</w:t>
       </w:r>
       <w:proofErr w:type="spellEnd"/>
       <w:r>
-        <w:t xml:space="preserve">;, sondern zusätzlich ein Icon neben aktiven Links anzeigen. Mit der Callback-Variante könntest du </w:t>
+        <w:t>;,</w:t>
+      </w:r>
+      <w:proofErr w:type="gramEnd"/>
+      <w:r>
+        <w:t xml:space="preserve"> sondern zusätzlich ein Icon neben aktiven Links anzeigen. Mit der Callback-Variante könntest du </w:t>
       </w:r>
       <w:proofErr w:type="spellStart"/>
       <w:r>
@@ -362,7 +419,14 @@
         <w:rPr>
           <w:lang w:val="en-US"/>
         </w:rPr>
-        <w:t xml:space="preserve">import { </w:t>
+        <w:t xml:space="preserve">import </w:t>
+      </w:r>
+      <w:proofErr w:type="gramStart"/>
+      <w:r>
+        <w:rPr>
+          <w:lang w:val="en-US"/>
+        </w:rPr>
+        <w:t xml:space="preserve">{ </w:t>
       </w:r>
       <w:proofErr w:type="spellStart"/>
       <w:r>
@@ -372,6 +436,7 @@
         <w:t>NavLink</w:t>
       </w:r>
       <w:proofErr w:type="spellEnd"/>
+      <w:proofErr w:type="gramEnd"/>
       <w:r>
         <w:rPr>
           <w:lang w:val="en-US"/>
@@ -386,12 +451,14 @@
         <w:t>dom</w:t>
       </w:r>
       <w:proofErr w:type="spellEnd"/>
+      <w:proofErr w:type="gramStart"/>
       <w:r>
         <w:rPr>
           <w:lang w:val="en-US"/>
         </w:rPr>
         <w:t>";</w:t>
       </w:r>
+      <w:proofErr w:type="gramEnd"/>
     </w:p>
     <w:p>
       <w:pPr>
@@ -413,6 +480,7 @@
         <w:t xml:space="preserve">export default function </w:t>
       </w:r>
       <w:proofErr w:type="spellStart"/>
+      <w:proofErr w:type="gramStart"/>
       <w:r>
         <w:rPr>
           <w:lang w:val="en-US"/>
@@ -424,7 +492,14 @@
         <w:rPr>
           <w:lang w:val="en-US"/>
         </w:rPr>
-        <w:t>() {</w:t>
+        <w:t>(</w:t>
+      </w:r>
+      <w:proofErr w:type="gramEnd"/>
+      <w:r>
+        <w:rPr>
+          <w:lang w:val="en-US"/>
+        </w:rPr>
+        <w:t>) {</w:t>
       </w:r>
     </w:p>
     <w:p>
@@ -507,6 +582,7 @@
         <w:t>className</w:t>
       </w:r>
       <w:proofErr w:type="spellEnd"/>
+      <w:proofErr w:type="gramStart"/>
       <w:r>
         <w:rPr>
           <w:lang w:val="en-US"/>
@@ -521,6 +597,7 @@
         <w:t>isActive</w:t>
       </w:r>
       <w:proofErr w:type="spellEnd"/>
+      <w:proofErr w:type="gramEnd"/>
       <w:r>
         <w:rPr>
           <w:lang w:val="en-US"/>
@@ -541,6 +618,7 @@
         <w:t xml:space="preserve">          </w:t>
       </w:r>
       <w:proofErr w:type="spellStart"/>
+      <w:proofErr w:type="gramStart"/>
       <w:r>
         <w:rPr>
           <w:lang w:val="en-US"/>
@@ -552,9 +630,17 @@
         <w:rPr>
           <w:lang w:val="en-US"/>
         </w:rPr>
-        <w:t xml:space="preserve"> ? "</w:t>
-      </w:r>
-      <w:proofErr w:type="spellStart"/>
+        <w:t xml:space="preserve"> ?</w:t>
+      </w:r>
+      <w:proofErr w:type="gramEnd"/>
+      <w:r>
+        <w:rPr>
+          <w:lang w:val="en-US"/>
+        </w:rPr>
+        <w:t xml:space="preserve"> "</w:t>
+      </w:r>
+      <w:proofErr w:type="spellStart"/>
+      <w:proofErr w:type="gramStart"/>
       <w:r>
         <w:rPr>
           <w:lang w:val="en-US"/>
@@ -562,6 +648,7 @@
         <w:t>navlink</w:t>
       </w:r>
       <w:proofErr w:type="spellEnd"/>
+      <w:proofErr w:type="gramEnd"/>
       <w:r>
         <w:rPr>
           <w:lang w:val="en-US"/>
@@ -580,7 +667,21 @@
         <w:rPr>
           <w:lang w:val="en-US"/>
         </w:rPr>
-        <w:t>--selected" : "</w:t>
+        <w:t>--selected</w:t>
+      </w:r>
+      <w:proofErr w:type="gramStart"/>
+      <w:r>
+        <w:rPr>
+          <w:lang w:val="en-US"/>
+        </w:rPr>
+        <w:t>" :</w:t>
+      </w:r>
+      <w:proofErr w:type="gramEnd"/>
+      <w:r>
+        <w:rPr>
+          <w:lang w:val="en-US"/>
+        </w:rPr>
+        <w:t xml:space="preserve"> "</w:t>
       </w:r>
       <w:proofErr w:type="spellStart"/>
       <w:r>
@@ -633,7 +734,14 @@
         <w:rPr>
           <w:lang w:val="en-US"/>
         </w:rPr>
-        <w:t xml:space="preserve">        Info {({ </w:t>
+        <w:t xml:space="preserve">        Info {</w:t>
+      </w:r>
+      <w:proofErr w:type="gramStart"/>
+      <w:r>
+        <w:rPr>
+          <w:lang w:val="en-US"/>
+        </w:rPr>
+        <w:t xml:space="preserve">({ </w:t>
       </w:r>
       <w:proofErr w:type="spellStart"/>
       <w:r>
@@ -643,6 +751,7 @@
         <w:t>isActive</w:t>
       </w:r>
       <w:proofErr w:type="spellEnd"/>
+      <w:proofErr w:type="gramEnd"/>
       <w:r>
         <w:rPr>
           <w:lang w:val="en-US"/>
@@ -650,6 +759,7 @@
         <w:t xml:space="preserve"> }) =&gt; </w:t>
       </w:r>
       <w:proofErr w:type="spellStart"/>
+      <w:proofErr w:type="gramStart"/>
       <w:r>
         <w:rPr>
           <w:lang w:val="en-US"/>
@@ -661,8 +771,16 @@
         <w:rPr>
           <w:lang w:val="en-US"/>
         </w:rPr>
-        <w:t xml:space="preserve"> &amp;&amp; "</w:t>
-      </w:r>
+        <w:t xml:space="preserve"> &amp;&amp;</w:t>
+      </w:r>
+      <w:proofErr w:type="gramEnd"/>
+      <w:r>
+        <w:rPr>
+          <w:lang w:val="en-US"/>
+        </w:rPr>
+        <w:t xml:space="preserve"> "</w:t>
+      </w:r>
+      <w:proofErr w:type="gramStart"/>
       <w:r>
         <w:rPr>
           <w:rFonts w:ascii="Segoe UI Emoji" w:hAnsi="Segoe UI Emoji" w:cs="Segoe UI Emoji"/>
@@ -676,6 +794,7 @@
         </w:rPr>
         <w:t>"}</w:t>
       </w:r>
+      <w:proofErr w:type="gramEnd"/>
     </w:p>
     <w:p>
       <w:pPr>
@@ -765,6 +884,7 @@
         <w:t>className</w:t>
       </w:r>
       <w:proofErr w:type="spellEnd"/>
+      <w:proofErr w:type="gramStart"/>
       <w:r>
         <w:rPr>
           <w:lang w:val="en-US"/>
@@ -779,6 +899,7 @@
         <w:t>isActive</w:t>
       </w:r>
       <w:proofErr w:type="spellEnd"/>
+      <w:proofErr w:type="gramEnd"/>
       <w:r>
         <w:rPr>
           <w:lang w:val="en-US"/>
@@ -799,6 +920,7 @@
         <w:t xml:space="preserve">          </w:t>
       </w:r>
       <w:proofErr w:type="spellStart"/>
+      <w:proofErr w:type="gramStart"/>
       <w:r>
         <w:rPr>
           <w:lang w:val="en-US"/>
@@ -810,9 +932,17 @@
         <w:rPr>
           <w:lang w:val="en-US"/>
         </w:rPr>
-        <w:t xml:space="preserve"> ? "</w:t>
-      </w:r>
-      <w:proofErr w:type="spellStart"/>
+        <w:t xml:space="preserve"> ?</w:t>
+      </w:r>
+      <w:proofErr w:type="gramEnd"/>
+      <w:r>
+        <w:rPr>
+          <w:lang w:val="en-US"/>
+        </w:rPr>
+        <w:t xml:space="preserve"> "</w:t>
+      </w:r>
+      <w:proofErr w:type="spellStart"/>
+      <w:proofErr w:type="gramStart"/>
       <w:r>
         <w:rPr>
           <w:lang w:val="en-US"/>
@@ -820,6 +950,7 @@
         <w:t>navlink</w:t>
       </w:r>
       <w:proofErr w:type="spellEnd"/>
+      <w:proofErr w:type="gramEnd"/>
       <w:r>
         <w:rPr>
           <w:lang w:val="en-US"/>
@@ -838,7 +969,21 @@
         <w:rPr>
           <w:lang w:val="en-US"/>
         </w:rPr>
-        <w:t>--selected" : "</w:t>
+        <w:t>--selected</w:t>
+      </w:r>
+      <w:proofErr w:type="gramStart"/>
+      <w:r>
+        <w:rPr>
+          <w:lang w:val="en-US"/>
+        </w:rPr>
+        <w:t>" :</w:t>
+      </w:r>
+      <w:proofErr w:type="gramEnd"/>
+      <w:r>
+        <w:rPr>
+          <w:lang w:val="en-US"/>
+        </w:rPr>
+        <w:t xml:space="preserve"> "</w:t>
       </w:r>
       <w:proofErr w:type="spellStart"/>
       <w:r>
@@ -891,7 +1036,14 @@
         <w:rPr>
           <w:lang w:val="en-US"/>
         </w:rPr>
-        <w:t xml:space="preserve">        About {({ </w:t>
+        <w:t xml:space="preserve">        About {</w:t>
+      </w:r>
+      <w:proofErr w:type="gramStart"/>
+      <w:r>
+        <w:rPr>
+          <w:lang w:val="en-US"/>
+        </w:rPr>
+        <w:t xml:space="preserve">({ </w:t>
       </w:r>
       <w:proofErr w:type="spellStart"/>
       <w:r>
@@ -901,6 +1053,7 @@
         <w:t>isActive</w:t>
       </w:r>
       <w:proofErr w:type="spellEnd"/>
+      <w:proofErr w:type="gramEnd"/>
       <w:r>
         <w:rPr>
           <w:lang w:val="en-US"/>
@@ -908,6 +1061,7 @@
         <w:t xml:space="preserve"> }) =&gt; </w:t>
       </w:r>
       <w:proofErr w:type="spellStart"/>
+      <w:proofErr w:type="gramStart"/>
       <w:r>
         <w:rPr>
           <w:lang w:val="en-US"/>
@@ -919,8 +1073,16 @@
         <w:rPr>
           <w:lang w:val="en-US"/>
         </w:rPr>
-        <w:t xml:space="preserve"> &amp;&amp; "</w:t>
-      </w:r>
+        <w:t xml:space="preserve"> &amp;&amp;</w:t>
+      </w:r>
+      <w:proofErr w:type="gramEnd"/>
+      <w:r>
+        <w:rPr>
+          <w:lang w:val="en-US"/>
+        </w:rPr>
+        <w:t xml:space="preserve"> "</w:t>
+      </w:r>
+      <w:proofErr w:type="gramStart"/>
       <w:r>
         <w:rPr>
           <w:rFonts w:ascii="Segoe UI Emoji" w:hAnsi="Segoe UI Emoji" w:cs="Segoe UI Emoji"/>
@@ -934,6 +1096,7 @@
         </w:rPr>
         <w:t>"}</w:t>
       </w:r>
+      <w:proofErr w:type="gramEnd"/>
     </w:p>
     <w:p>
       <w:pPr>
@@ -1028,6 +1191,7 @@
           <w:lang w:val="en-US"/>
         </w:rPr>
       </w:pPr>
+      <w:proofErr w:type="gramStart"/>
       <w:r>
         <w:rPr>
           <w:lang w:val="en-US"/>
@@ -1042,6 +1206,7 @@
         <w:t>navlink</w:t>
       </w:r>
       <w:proofErr w:type="spellEnd"/>
+      <w:proofErr w:type="gramEnd"/>
       <w:r>
         <w:rPr>
           <w:lang w:val="en-US"/>
@@ -1059,21 +1224,37 @@
         <w:rPr>
           <w:lang w:val="en-US"/>
         </w:rPr>
-        <w:t xml:space="preserve">  color: black;</w:t>
-      </w:r>
-    </w:p>
-    <w:p>
-      <w:pPr>
-        <w:rPr>
-          <w:lang w:val="en-US"/>
-        </w:rPr>
-      </w:pPr>
-      <w:r>
-        <w:rPr>
-          <w:lang w:val="en-US"/>
-        </w:rPr>
-        <w:t xml:space="preserve">  text-decoration: none;</w:t>
-      </w:r>
+        <w:t xml:space="preserve">  color: </w:t>
+      </w:r>
+      <w:proofErr w:type="gramStart"/>
+      <w:r>
+        <w:rPr>
+          <w:lang w:val="en-US"/>
+        </w:rPr>
+        <w:t>black;</w:t>
+      </w:r>
+      <w:proofErr w:type="gramEnd"/>
+    </w:p>
+    <w:p>
+      <w:pPr>
+        <w:rPr>
+          <w:lang w:val="en-US"/>
+        </w:rPr>
+      </w:pPr>
+      <w:r>
+        <w:rPr>
+          <w:lang w:val="en-US"/>
+        </w:rPr>
+        <w:t xml:space="preserve">  text-decoration: </w:t>
+      </w:r>
+      <w:proofErr w:type="gramStart"/>
+      <w:r>
+        <w:rPr>
+          <w:lang w:val="en-US"/>
+        </w:rPr>
+        <w:t>none;</w:t>
+      </w:r>
+      <w:proofErr w:type="gramEnd"/>
     </w:p>
     <w:p>
       <w:pPr>
@@ -1094,6 +1275,7 @@
           <w:lang w:val="en-US"/>
         </w:rPr>
       </w:pPr>
+      <w:proofErr w:type="gramStart"/>
       <w:r>
         <w:rPr>
           <w:lang w:val="en-US"/>
@@ -1108,6 +1290,7 @@
         <w:t>navlink</w:t>
       </w:r>
       <w:proofErr w:type="spellEnd"/>
+      <w:proofErr w:type="gramEnd"/>
       <w:r>
         <w:rPr>
           <w:lang w:val="en-US"/>
@@ -1128,6 +1311,7 @@
         <w:t xml:space="preserve">  color: </w:t>
       </w:r>
       <w:proofErr w:type="spellStart"/>
+      <w:proofErr w:type="gramStart"/>
       <w:r>
         <w:rPr>
           <w:lang w:val="en-US"/>
@@ -1141,19 +1325,28 @@
         </w:rPr>
         <w:t>;</w:t>
       </w:r>
-    </w:p>
-    <w:p>
-      <w:pPr>
-        <w:rPr>
-          <w:lang w:val="en-US"/>
-        </w:rPr>
-      </w:pPr>
-      <w:r>
-        <w:rPr>
-          <w:lang w:val="en-US"/>
-        </w:rPr>
-        <w:t xml:space="preserve">  font-weight: bold;</w:t>
-      </w:r>
+      <w:proofErr w:type="gramEnd"/>
+    </w:p>
+    <w:p>
+      <w:pPr>
+        <w:rPr>
+          <w:lang w:val="en-US"/>
+        </w:rPr>
+      </w:pPr>
+      <w:r>
+        <w:rPr>
+          <w:lang w:val="en-US"/>
+        </w:rPr>
+        <w:t xml:space="preserve">  font-weight: </w:t>
+      </w:r>
+      <w:proofErr w:type="gramStart"/>
+      <w:r>
+        <w:rPr>
+          <w:lang w:val="en-US"/>
+        </w:rPr>
+        <w:t>bold;</w:t>
+      </w:r>
+      <w:proofErr w:type="gramEnd"/>
     </w:p>
     <w:p>
       <w:pPr>
@@ -1168,6 +1361,7 @@
         <w:t xml:space="preserve">  border-bottom: 2px solid </w:t>
       </w:r>
       <w:proofErr w:type="spellStart"/>
+      <w:proofErr w:type="gramStart"/>
       <w:r>
         <w:rPr>
           <w:lang w:val="en-US"/>
@@ -1181,6 +1375,7 @@
         </w:rPr>
         <w:t>;</w:t>
       </w:r>
+      <w:proofErr w:type="gramEnd"/>
     </w:p>
     <w:p>
       <w:r>
@@ -1255,7 +1450,15 @@
       </w:r>
       <w:proofErr w:type="spellEnd"/>
       <w:r>
-        <w:t xml:space="preserve"> disabled" wenn eine Route gesperrt ist).</w:t>
+        <w:t xml:space="preserve"> disabled</w:t>
+      </w:r>
+      <w:proofErr w:type="gramStart"/>
+      <w:r>
+        <w:t>"</w:t>
+      </w:r>
+      <w:proofErr w:type="gramEnd"/>
+      <w:r>
+        <w:t xml:space="preserve"> wenn eine Route gesperrt ist).</w:t>
       </w:r>
     </w:p>
     <w:p>
@@ -1281,7 +1484,15 @@
       </w:r>
       <w:proofErr w:type="spellEnd"/>
       <w:r>
-        <w:t xml:space="preserve"> → während ein Link gerade geladen wird). </w:t>
+        <w:t xml:space="preserve"> → </w:t>
+      </w:r>
+      <w:proofErr w:type="gramStart"/>
+      <w:r>
+        <w:t>während ein Link</w:t>
+      </w:r>
+      <w:proofErr w:type="gramEnd"/>
+      <w:r>
+        <w:t xml:space="preserve"> gerade geladen wird). </w:t>
       </w:r>
       <w:r>
         <w:rPr>
@@ -1381,6 +1592,1686 @@
         <w:t>braucht</w:t>
       </w:r>
       <w:proofErr w:type="spellEnd"/>
+    </w:p>
+    <w:p>
+      <w:pPr>
+        <w:rPr>
+          <w:lang w:val="en-US"/>
+        </w:rPr>
+      </w:pPr>
+    </w:p>
+    <w:p>
+      <w:pPr>
+        <w:rPr>
+          <w:lang w:val="en-US"/>
+        </w:rPr>
+      </w:pPr>
+      <w:r>
+        <w:rPr>
+          <w:rStyle w:val="berschrift1Zchn"/>
+        </w:rPr>
+        <w:t>Login</w:t>
+      </w:r>
+      <w:r>
+        <w:rPr>
+          <w:lang w:val="en-US"/>
+        </w:rPr>
+        <w:br/>
+      </w:r>
+      <w:proofErr w:type="spellStart"/>
+      <w:proofErr w:type="gramStart"/>
+      <w:r>
+        <w:rPr>
+          <w:lang w:val="en-US"/>
+        </w:rPr>
+        <w:t>app.post</w:t>
+      </w:r>
+      <w:proofErr w:type="spellEnd"/>
+      <w:r>
+        <w:rPr>
+          <w:lang w:val="en-US"/>
+        </w:rPr>
+        <w:t>(</w:t>
+      </w:r>
+      <w:proofErr w:type="gramEnd"/>
+      <w:r>
+        <w:rPr>
+          <w:lang w:val="en-US"/>
+        </w:rPr>
+        <w:t>"/</w:t>
+      </w:r>
+      <w:proofErr w:type="spellStart"/>
+      <w:r>
+        <w:rPr>
+          <w:lang w:val="en-US"/>
+        </w:rPr>
+        <w:t>api</w:t>
+      </w:r>
+      <w:proofErr w:type="spellEnd"/>
+      <w:r>
+        <w:rPr>
+          <w:lang w:val="en-US"/>
+        </w:rPr>
+        <w:t>/login", async (req, res) =&gt; {</w:t>
+      </w:r>
+    </w:p>
+    <w:p>
+      <w:pPr>
+        <w:rPr>
+          <w:lang w:val="en-US"/>
+        </w:rPr>
+      </w:pPr>
+      <w:r>
+        <w:rPr>
+          <w:lang w:val="en-US"/>
+        </w:rPr>
+        <w:t xml:space="preserve">    try {</w:t>
+      </w:r>
+    </w:p>
+    <w:p>
+      <w:pPr>
+        <w:rPr>
+          <w:lang w:val="en-US"/>
+        </w:rPr>
+      </w:pPr>
+      <w:r>
+        <w:rPr>
+          <w:lang w:val="en-US"/>
+        </w:rPr>
+        <w:t xml:space="preserve">        const </w:t>
+      </w:r>
+      <w:proofErr w:type="spellStart"/>
+      <w:r>
+        <w:rPr>
+          <w:lang w:val="en-US"/>
+        </w:rPr>
+        <w:t>foundUser</w:t>
+      </w:r>
+      <w:proofErr w:type="spellEnd"/>
+      <w:r>
+        <w:rPr>
+          <w:lang w:val="en-US"/>
+        </w:rPr>
+        <w:t xml:space="preserve"> = await login(</w:t>
+      </w:r>
+      <w:proofErr w:type="spellStart"/>
+      <w:proofErr w:type="gramStart"/>
+      <w:r>
+        <w:rPr>
+          <w:lang w:val="en-US"/>
+        </w:rPr>
+        <w:t>req.body</w:t>
+      </w:r>
+      <w:proofErr w:type="spellEnd"/>
+      <w:r>
+        <w:rPr>
+          <w:lang w:val="en-US"/>
+        </w:rPr>
+        <w:t>);</w:t>
+      </w:r>
+      <w:proofErr w:type="gramEnd"/>
+    </w:p>
+    <w:p>
+      <w:pPr>
+        <w:rPr>
+          <w:lang w:val="en-US"/>
+        </w:rPr>
+      </w:pPr>
+    </w:p>
+    <w:p>
+      <w:pPr>
+        <w:rPr>
+          <w:lang w:val="en-US"/>
+        </w:rPr>
+      </w:pPr>
+      <w:r>
+        <w:rPr>
+          <w:lang w:val="en-US"/>
+        </w:rPr>
+        <w:t xml:space="preserve">        if </w:t>
+      </w:r>
+      <w:proofErr w:type="gramStart"/>
+      <w:r>
+        <w:rPr>
+          <w:lang w:val="en-US"/>
+        </w:rPr>
+        <w:t>(!</w:t>
+      </w:r>
+      <w:proofErr w:type="spellStart"/>
+      <w:r>
+        <w:rPr>
+          <w:lang w:val="en-US"/>
+        </w:rPr>
+        <w:t>foundUser</w:t>
+      </w:r>
+      <w:proofErr w:type="spellEnd"/>
+      <w:proofErr w:type="gramEnd"/>
+      <w:r>
+        <w:rPr>
+          <w:lang w:val="en-US"/>
+        </w:rPr>
+        <w:t>) {</w:t>
+      </w:r>
+    </w:p>
+    <w:p>
+      <w:pPr>
+        <w:rPr>
+          <w:lang w:val="en-US"/>
+        </w:rPr>
+      </w:pPr>
+      <w:r>
+        <w:rPr>
+          <w:lang w:val="en-US"/>
+        </w:rPr>
+        <w:t xml:space="preserve">            return </w:t>
+      </w:r>
+      <w:proofErr w:type="spellStart"/>
+      <w:proofErr w:type="gramStart"/>
+      <w:r>
+        <w:rPr>
+          <w:lang w:val="en-US"/>
+        </w:rPr>
+        <w:t>res.status</w:t>
+      </w:r>
+      <w:proofErr w:type="spellEnd"/>
+      <w:proofErr w:type="gramEnd"/>
+      <w:r>
+        <w:rPr>
+          <w:lang w:val="en-US"/>
+        </w:rPr>
+        <w:t>(401</w:t>
+      </w:r>
+      <w:proofErr w:type="gramStart"/>
+      <w:r>
+        <w:rPr>
+          <w:lang w:val="en-US"/>
+        </w:rPr>
+        <w:t>).</w:t>
+      </w:r>
+      <w:proofErr w:type="spellStart"/>
+      <w:r>
+        <w:rPr>
+          <w:lang w:val="en-US"/>
+        </w:rPr>
+        <w:t>json</w:t>
+      </w:r>
+      <w:proofErr w:type="spellEnd"/>
+      <w:proofErr w:type="gramEnd"/>
+      <w:r>
+        <w:rPr>
+          <w:lang w:val="en-US"/>
+        </w:rPr>
+        <w:t>({</w:t>
+      </w:r>
+    </w:p>
+    <w:p>
+      <w:pPr>
+        <w:rPr>
+          <w:lang w:val="en-US"/>
+        </w:rPr>
+      </w:pPr>
+      <w:r>
+        <w:rPr>
+          <w:lang w:val="en-US"/>
+        </w:rPr>
+        <w:t xml:space="preserve">                error: "Invalid credentials"</w:t>
+      </w:r>
+    </w:p>
+    <w:p>
+      <w:pPr>
+        <w:rPr>
+          <w:lang w:val="en-US"/>
+        </w:rPr>
+      </w:pPr>
+      <w:r>
+        <w:rPr>
+          <w:lang w:val="en-US"/>
+        </w:rPr>
+        <w:t xml:space="preserve">            });</w:t>
+      </w:r>
+    </w:p>
+    <w:p>
+      <w:pPr>
+        <w:rPr>
+          <w:lang w:val="en-US"/>
+        </w:rPr>
+      </w:pPr>
+      <w:r>
+        <w:rPr>
+          <w:lang w:val="en-US"/>
+        </w:rPr>
+        <w:t xml:space="preserve">        }</w:t>
+      </w:r>
+    </w:p>
+    <w:p>
+      <w:pPr>
+        <w:rPr>
+          <w:lang w:val="en-US"/>
+        </w:rPr>
+      </w:pPr>
+    </w:p>
+    <w:p>
+      <w:pPr>
+        <w:rPr>
+          <w:lang w:val="en-US"/>
+        </w:rPr>
+      </w:pPr>
+      <w:r>
+        <w:rPr>
+          <w:lang w:val="en-US"/>
+        </w:rPr>
+        <w:t xml:space="preserve">        </w:t>
+      </w:r>
+      <w:proofErr w:type="spellStart"/>
+      <w:proofErr w:type="gramStart"/>
+      <w:r>
+        <w:rPr>
+          <w:lang w:val="en-US"/>
+        </w:rPr>
+        <w:t>req.session</w:t>
+      </w:r>
+      <w:proofErr w:type="gramEnd"/>
+      <w:r>
+        <w:rPr>
+          <w:lang w:val="en-US"/>
+        </w:rPr>
+        <w:t>.user_id</w:t>
+      </w:r>
+      <w:proofErr w:type="spellEnd"/>
+      <w:r>
+        <w:rPr>
+          <w:lang w:val="en-US"/>
+        </w:rPr>
+        <w:t xml:space="preserve"> = </w:t>
+      </w:r>
+      <w:proofErr w:type="spellStart"/>
+      <w:r>
+        <w:rPr>
+          <w:lang w:val="en-US"/>
+        </w:rPr>
+        <w:t>foundUser.user_</w:t>
+      </w:r>
+      <w:proofErr w:type="gramStart"/>
+      <w:r>
+        <w:rPr>
+          <w:lang w:val="en-US"/>
+        </w:rPr>
+        <w:t>id</w:t>
+      </w:r>
+      <w:proofErr w:type="spellEnd"/>
+      <w:r>
+        <w:rPr>
+          <w:lang w:val="en-US"/>
+        </w:rPr>
+        <w:t>;</w:t>
+      </w:r>
+      <w:proofErr w:type="gramEnd"/>
+    </w:p>
+    <w:p>
+      <w:pPr>
+        <w:rPr>
+          <w:lang w:val="en-US"/>
+        </w:rPr>
+      </w:pPr>
+    </w:p>
+    <w:p>
+      <w:r>
+        <w:rPr>
+          <w:lang w:val="en-US"/>
+        </w:rPr>
+        <w:t xml:space="preserve">        </w:t>
+      </w:r>
+      <w:r>
+        <w:t>// Schick ruhig nur die Infos, die nötig sind</w:t>
+      </w:r>
+    </w:p>
+    <w:p>
+      <w:pPr>
+        <w:rPr>
+          <w:lang w:val="en-US"/>
+        </w:rPr>
+      </w:pPr>
+      <w:r>
+        <w:t xml:space="preserve">        </w:t>
+      </w:r>
+      <w:proofErr w:type="spellStart"/>
+      <w:proofErr w:type="gramStart"/>
+      <w:r>
+        <w:rPr>
+          <w:lang w:val="en-US"/>
+        </w:rPr>
+        <w:t>res.json</w:t>
+      </w:r>
+      <w:proofErr w:type="spellEnd"/>
+      <w:proofErr w:type="gramEnd"/>
+      <w:r>
+        <w:rPr>
+          <w:lang w:val="en-US"/>
+        </w:rPr>
+        <w:t>({</w:t>
+      </w:r>
+    </w:p>
+    <w:p>
+      <w:pPr>
+        <w:rPr>
+          <w:lang w:val="en-US"/>
+        </w:rPr>
+      </w:pPr>
+      <w:r>
+        <w:rPr>
+          <w:lang w:val="en-US"/>
+        </w:rPr>
+        <w:t xml:space="preserve">            </w:t>
+      </w:r>
+      <w:proofErr w:type="spellStart"/>
+      <w:r>
+        <w:rPr>
+          <w:lang w:val="en-US"/>
+        </w:rPr>
+        <w:t>user_id</w:t>
+      </w:r>
+      <w:proofErr w:type="spellEnd"/>
+      <w:r>
+        <w:rPr>
+          <w:lang w:val="en-US"/>
+        </w:rPr>
+        <w:t xml:space="preserve">: </w:t>
+      </w:r>
+      <w:proofErr w:type="spellStart"/>
+      <w:r>
+        <w:rPr>
+          <w:lang w:val="en-US"/>
+        </w:rPr>
+        <w:t>foundUser.user_id</w:t>
+      </w:r>
+      <w:proofErr w:type="spellEnd"/>
+      <w:r>
+        <w:rPr>
+          <w:lang w:val="en-US"/>
+        </w:rPr>
+        <w:t>,</w:t>
+      </w:r>
+    </w:p>
+    <w:p>
+      <w:pPr>
+        <w:rPr>
+          <w:lang w:val="en-US"/>
+        </w:rPr>
+      </w:pPr>
+      <w:r>
+        <w:rPr>
+          <w:lang w:val="en-US"/>
+        </w:rPr>
+        <w:t xml:space="preserve">            email: </w:t>
+      </w:r>
+      <w:proofErr w:type="spellStart"/>
+      <w:r>
+        <w:rPr>
+          <w:lang w:val="en-US"/>
+        </w:rPr>
+        <w:t>foundUser.email</w:t>
+      </w:r>
+      <w:proofErr w:type="spellEnd"/>
+    </w:p>
+    <w:p>
+      <w:pPr>
+        <w:rPr>
+          <w:lang w:val="en-US"/>
+        </w:rPr>
+      </w:pPr>
+      <w:r>
+        <w:rPr>
+          <w:lang w:val="en-US"/>
+        </w:rPr>
+        <w:t xml:space="preserve">        });</w:t>
+      </w:r>
+    </w:p>
+    <w:p>
+      <w:pPr>
+        <w:rPr>
+          <w:lang w:val="en-US"/>
+        </w:rPr>
+      </w:pPr>
+      <w:r>
+        <w:rPr>
+          <w:lang w:val="en-US"/>
+        </w:rPr>
+        <w:t xml:space="preserve">    } catch (</w:t>
+      </w:r>
+      <w:proofErr w:type="gramStart"/>
+      <w:r>
+        <w:rPr>
+          <w:lang w:val="en-US"/>
+        </w:rPr>
+        <w:t>err) {</w:t>
+      </w:r>
+      <w:proofErr w:type="gramEnd"/>
+    </w:p>
+    <w:p>
+      <w:pPr>
+        <w:rPr>
+          <w:lang w:val="en-US"/>
+        </w:rPr>
+      </w:pPr>
+      <w:r>
+        <w:rPr>
+          <w:lang w:val="en-US"/>
+        </w:rPr>
+        <w:t xml:space="preserve">        </w:t>
+      </w:r>
+      <w:proofErr w:type="spellStart"/>
+      <w:proofErr w:type="gramStart"/>
+      <w:r>
+        <w:rPr>
+          <w:lang w:val="en-US"/>
+        </w:rPr>
+        <w:t>console.error</w:t>
+      </w:r>
+      <w:proofErr w:type="spellEnd"/>
+      <w:proofErr w:type="gramEnd"/>
+      <w:r>
+        <w:rPr>
+          <w:lang w:val="en-US"/>
+        </w:rPr>
+        <w:t>("POST /</w:t>
+      </w:r>
+      <w:proofErr w:type="spellStart"/>
+      <w:r>
+        <w:rPr>
+          <w:lang w:val="en-US"/>
+        </w:rPr>
+        <w:t>api</w:t>
+      </w:r>
+      <w:proofErr w:type="spellEnd"/>
+      <w:r>
+        <w:rPr>
+          <w:lang w:val="en-US"/>
+        </w:rPr>
+        <w:t>/login", err</w:t>
+      </w:r>
+      <w:proofErr w:type="gramStart"/>
+      <w:r>
+        <w:rPr>
+          <w:lang w:val="en-US"/>
+        </w:rPr>
+        <w:t>);</w:t>
+      </w:r>
+      <w:proofErr w:type="gramEnd"/>
+    </w:p>
+    <w:p>
+      <w:pPr>
+        <w:rPr>
+          <w:lang w:val="en-US"/>
+        </w:rPr>
+      </w:pPr>
+      <w:r>
+        <w:rPr>
+          <w:lang w:val="en-US"/>
+        </w:rPr>
+        <w:t xml:space="preserve">        </w:t>
+      </w:r>
+      <w:proofErr w:type="spellStart"/>
+      <w:proofErr w:type="gramStart"/>
+      <w:r>
+        <w:rPr>
+          <w:lang w:val="en-US"/>
+        </w:rPr>
+        <w:t>res.status</w:t>
+      </w:r>
+      <w:proofErr w:type="spellEnd"/>
+      <w:proofErr w:type="gramEnd"/>
+      <w:r>
+        <w:rPr>
+          <w:lang w:val="en-US"/>
+        </w:rPr>
+        <w:t>(500</w:t>
+      </w:r>
+      <w:proofErr w:type="gramStart"/>
+      <w:r>
+        <w:rPr>
+          <w:lang w:val="en-US"/>
+        </w:rPr>
+        <w:t>).</w:t>
+      </w:r>
+      <w:proofErr w:type="spellStart"/>
+      <w:r>
+        <w:rPr>
+          <w:lang w:val="en-US"/>
+        </w:rPr>
+        <w:t>json</w:t>
+      </w:r>
+      <w:proofErr w:type="spellEnd"/>
+      <w:proofErr w:type="gramEnd"/>
+      <w:r>
+        <w:rPr>
+          <w:lang w:val="en-US"/>
+        </w:rPr>
+        <w:t>({</w:t>
+      </w:r>
+    </w:p>
+    <w:p>
+      <w:pPr>
+        <w:rPr>
+          <w:lang w:val="en-US"/>
+        </w:rPr>
+      </w:pPr>
+      <w:r>
+        <w:rPr>
+          <w:lang w:val="en-US"/>
+        </w:rPr>
+        <w:t xml:space="preserve">            error: "Something went wrong. Please try again later."</w:t>
+      </w:r>
+    </w:p>
+    <w:p>
+      <w:pPr>
+        <w:rPr>
+          <w:lang w:val="en-US"/>
+        </w:rPr>
+      </w:pPr>
+      <w:r>
+        <w:rPr>
+          <w:lang w:val="en-US"/>
+        </w:rPr>
+        <w:t xml:space="preserve">        });</w:t>
+      </w:r>
+    </w:p>
+    <w:p>
+      <w:pPr>
+        <w:rPr>
+          <w:lang w:val="en-US"/>
+        </w:rPr>
+      </w:pPr>
+      <w:r>
+        <w:rPr>
+          <w:lang w:val="en-US"/>
+        </w:rPr>
+        <w:lastRenderedPageBreak/>
+        <w:t xml:space="preserve">    }</w:t>
+      </w:r>
+    </w:p>
+    <w:p>
+      <w:pPr>
+        <w:rPr>
+          <w:lang w:val="en-US"/>
+        </w:rPr>
+      </w:pPr>
+      <w:r>
+        <w:rPr>
+          <w:lang w:val="en-US"/>
+        </w:rPr>
+        <w:t>});</w:t>
+      </w:r>
+    </w:p>
+    <w:p>
+      <w:pPr>
+        <w:rPr>
+          <w:lang w:val="en-US"/>
+        </w:rPr>
+      </w:pPr>
+    </w:p>
+    <w:p>
+      <w:pPr>
+        <w:rPr>
+          <w:lang w:val="en-US"/>
+        </w:rPr>
+      </w:pPr>
+      <w:proofErr w:type="spellStart"/>
+      <w:r>
+        <w:rPr>
+          <w:lang w:val="en-US"/>
+        </w:rPr>
+        <w:t>Jetzt</w:t>
+      </w:r>
+      <w:proofErr w:type="spellEnd"/>
+      <w:r>
+        <w:rPr>
+          <w:lang w:val="en-US"/>
+        </w:rPr>
+        <w:t xml:space="preserve"> hast du:</w:t>
+      </w:r>
+    </w:p>
+    <w:p>
+      <w:r>
+        <w:t>• 200 für Erfolg</w:t>
+      </w:r>
+    </w:p>
+    <w:p>
+      <w:r>
+        <w:t>• 401 für falsche Daten</w:t>
+      </w:r>
+    </w:p>
+    <w:p>
+      <w:r>
+        <w:t>• 500 für Serverfehler</w:t>
+      </w:r>
+    </w:p>
+    <w:p/>
+    <w:p>
+      <w:r>
+        <w:t>Das macht das Frontend sofort entspannter.</w:t>
+      </w:r>
+    </w:p>
+    <w:p>
+      <w:r>
+        <w:t>Frontend — sauberer Kontrollfluss</w:t>
+      </w:r>
+    </w:p>
+    <w:p/>
+    <w:p>
+      <w:r>
+        <w:t xml:space="preserve">Das Frontend kann sich dann auf </w:t>
+      </w:r>
+      <w:proofErr w:type="spellStart"/>
+      <w:proofErr w:type="gramStart"/>
+      <w:r>
+        <w:t>response.ok</w:t>
+      </w:r>
+      <w:proofErr w:type="spellEnd"/>
+      <w:proofErr w:type="gramEnd"/>
+      <w:r>
+        <w:t xml:space="preserve"> verlassen. Es muss sich nicht mehr darum kümmern, ob </w:t>
+      </w:r>
+      <w:proofErr w:type="spellStart"/>
+      <w:r>
+        <w:t>data</w:t>
+      </w:r>
+      <w:proofErr w:type="spellEnd"/>
+      <w:r>
+        <w:t xml:space="preserve"> zufällig null ist oder nicht.</w:t>
+      </w:r>
+    </w:p>
+    <w:p/>
+    <w:p>
+      <w:r>
+        <w:t>Grob könnte dein Flow so aussehen:</w:t>
+      </w:r>
+    </w:p>
+    <w:p/>
+    <w:p>
+      <w:pPr>
+        <w:rPr>
+          <w:lang w:val="en-US"/>
+        </w:rPr>
+      </w:pPr>
+      <w:r>
+        <w:rPr>
+          <w:lang w:val="en-US"/>
+        </w:rPr>
+        <w:t xml:space="preserve">async function </w:t>
+      </w:r>
+      <w:proofErr w:type="spellStart"/>
+      <w:r>
+        <w:rPr>
+          <w:lang w:val="en-US"/>
+        </w:rPr>
+        <w:t>onSubmitLogin</w:t>
+      </w:r>
+      <w:proofErr w:type="spellEnd"/>
+      <w:r>
+        <w:rPr>
+          <w:lang w:val="en-US"/>
+        </w:rPr>
+        <w:t>(</w:t>
+      </w:r>
+      <w:proofErr w:type="gramStart"/>
+      <w:r>
+        <w:rPr>
+          <w:lang w:val="en-US"/>
+        </w:rPr>
+        <w:t>event) {</w:t>
+      </w:r>
+      <w:proofErr w:type="gramEnd"/>
+    </w:p>
+    <w:p>
+      <w:pPr>
+        <w:rPr>
+          <w:lang w:val="en-US"/>
+        </w:rPr>
+      </w:pPr>
+      <w:r>
+        <w:rPr>
+          <w:lang w:val="en-US"/>
+        </w:rPr>
+        <w:t xml:space="preserve">    </w:t>
+      </w:r>
+      <w:proofErr w:type="spellStart"/>
+      <w:proofErr w:type="gramStart"/>
+      <w:r>
+        <w:rPr>
+          <w:lang w:val="en-US"/>
+        </w:rPr>
+        <w:t>event.preventDefault</w:t>
+      </w:r>
+      <w:proofErr w:type="spellEnd"/>
+      <w:proofErr w:type="gramEnd"/>
+      <w:r>
+        <w:rPr>
+          <w:lang w:val="en-US"/>
+        </w:rPr>
+        <w:t>(</w:t>
+      </w:r>
+      <w:proofErr w:type="gramStart"/>
+      <w:r>
+        <w:rPr>
+          <w:lang w:val="en-US"/>
+        </w:rPr>
+        <w:t>);</w:t>
+      </w:r>
+      <w:proofErr w:type="gramEnd"/>
+    </w:p>
+    <w:p>
+      <w:pPr>
+        <w:rPr>
+          <w:lang w:val="en-US"/>
+        </w:rPr>
+      </w:pPr>
+      <w:r>
+        <w:rPr>
+          <w:lang w:val="en-US"/>
+        </w:rPr>
+        <w:t xml:space="preserve">    if (</w:t>
+      </w:r>
+      <w:proofErr w:type="spellStart"/>
+      <w:r>
+        <w:rPr>
+          <w:lang w:val="en-US"/>
+        </w:rPr>
+        <w:t>isSubmitting</w:t>
+      </w:r>
+      <w:proofErr w:type="spellEnd"/>
+      <w:r>
+        <w:rPr>
+          <w:lang w:val="en-US"/>
+        </w:rPr>
+        <w:t xml:space="preserve">) </w:t>
+      </w:r>
+      <w:proofErr w:type="gramStart"/>
+      <w:r>
+        <w:rPr>
+          <w:lang w:val="en-US"/>
+        </w:rPr>
+        <w:t>return;</w:t>
+      </w:r>
+      <w:proofErr w:type="gramEnd"/>
+    </w:p>
+    <w:p>
+      <w:pPr>
+        <w:rPr>
+          <w:lang w:val="en-US"/>
+        </w:rPr>
+      </w:pPr>
+    </w:p>
+    <w:p>
+      <w:pPr>
+        <w:rPr>
+          <w:lang w:val="en-US"/>
+        </w:rPr>
+      </w:pPr>
+      <w:r>
+        <w:rPr>
+          <w:lang w:val="en-US"/>
+        </w:rPr>
+        <w:t xml:space="preserve">    </w:t>
+      </w:r>
+      <w:proofErr w:type="spellStart"/>
+      <w:r>
+        <w:rPr>
+          <w:lang w:val="en-US"/>
+        </w:rPr>
+        <w:t>setIsSubmitting</w:t>
+      </w:r>
+      <w:proofErr w:type="spellEnd"/>
+      <w:r>
+        <w:rPr>
+          <w:lang w:val="en-US"/>
+        </w:rPr>
+        <w:t>(true</w:t>
+      </w:r>
+      <w:proofErr w:type="gramStart"/>
+      <w:r>
+        <w:rPr>
+          <w:lang w:val="en-US"/>
+        </w:rPr>
+        <w:t>);</w:t>
+      </w:r>
+      <w:proofErr w:type="gramEnd"/>
+    </w:p>
+    <w:p>
+      <w:pPr>
+        <w:rPr>
+          <w:lang w:val="en-US"/>
+        </w:rPr>
+      </w:pPr>
+      <w:r>
+        <w:rPr>
+          <w:lang w:val="en-US"/>
+        </w:rPr>
+        <w:t xml:space="preserve">    </w:t>
+      </w:r>
+      <w:proofErr w:type="spellStart"/>
+      <w:r>
+        <w:rPr>
+          <w:lang w:val="en-US"/>
+        </w:rPr>
+        <w:t>setShowLoginErrorMessage</w:t>
+      </w:r>
+      <w:proofErr w:type="spellEnd"/>
+      <w:r>
+        <w:rPr>
+          <w:lang w:val="en-US"/>
+        </w:rPr>
+        <w:t>(false</w:t>
+      </w:r>
+      <w:proofErr w:type="gramStart"/>
+      <w:r>
+        <w:rPr>
+          <w:lang w:val="en-US"/>
+        </w:rPr>
+        <w:t>);</w:t>
+      </w:r>
+      <w:proofErr w:type="gramEnd"/>
+    </w:p>
+    <w:p>
+      <w:pPr>
+        <w:rPr>
+          <w:lang w:val="en-US"/>
+        </w:rPr>
+      </w:pPr>
+    </w:p>
+    <w:p>
+      <w:pPr>
+        <w:rPr>
+          <w:lang w:val="en-US"/>
+        </w:rPr>
+      </w:pPr>
+      <w:r>
+        <w:rPr>
+          <w:lang w:val="en-US"/>
+        </w:rPr>
+        <w:t xml:space="preserve">    const </w:t>
+      </w:r>
+      <w:proofErr w:type="spellStart"/>
+      <w:r>
+        <w:rPr>
+          <w:lang w:val="en-US"/>
+        </w:rPr>
+        <w:t>formData</w:t>
+      </w:r>
+      <w:proofErr w:type="spellEnd"/>
+      <w:r>
+        <w:rPr>
+          <w:lang w:val="en-US"/>
+        </w:rPr>
+        <w:t xml:space="preserve"> = new </w:t>
+      </w:r>
+      <w:proofErr w:type="spellStart"/>
+      <w:r>
+        <w:rPr>
+          <w:lang w:val="en-US"/>
+        </w:rPr>
+        <w:t>FormData</w:t>
+      </w:r>
+      <w:proofErr w:type="spellEnd"/>
+      <w:r>
+        <w:rPr>
+          <w:lang w:val="en-US"/>
+        </w:rPr>
+        <w:t>(</w:t>
+      </w:r>
+      <w:proofErr w:type="spellStart"/>
+      <w:proofErr w:type="gramStart"/>
+      <w:r>
+        <w:rPr>
+          <w:lang w:val="en-US"/>
+        </w:rPr>
+        <w:t>event.target</w:t>
+      </w:r>
+      <w:proofErr w:type="spellEnd"/>
+      <w:r>
+        <w:rPr>
+          <w:lang w:val="en-US"/>
+        </w:rPr>
+        <w:t>);</w:t>
+      </w:r>
+      <w:proofErr w:type="gramEnd"/>
+    </w:p>
+    <w:p>
+      <w:pPr>
+        <w:rPr>
+          <w:lang w:val="en-US"/>
+        </w:rPr>
+      </w:pPr>
+      <w:r>
+        <w:rPr>
+          <w:lang w:val="en-US"/>
+        </w:rPr>
+        <w:t xml:space="preserve">    const </w:t>
+      </w:r>
+      <w:proofErr w:type="spellStart"/>
+      <w:r>
+        <w:rPr>
+          <w:lang w:val="en-US"/>
+        </w:rPr>
+        <w:t>loginData</w:t>
+      </w:r>
+      <w:proofErr w:type="spellEnd"/>
+      <w:r>
+        <w:rPr>
+          <w:lang w:val="en-US"/>
+        </w:rPr>
+        <w:t xml:space="preserve"> = {</w:t>
+      </w:r>
+    </w:p>
+    <w:p>
+      <w:pPr>
+        <w:rPr>
+          <w:lang w:val="en-US"/>
+        </w:rPr>
+      </w:pPr>
+      <w:r>
+        <w:rPr>
+          <w:lang w:val="en-US"/>
+        </w:rPr>
+        <w:t xml:space="preserve">        email: </w:t>
+      </w:r>
+      <w:proofErr w:type="spellStart"/>
+      <w:r>
+        <w:rPr>
+          <w:lang w:val="en-US"/>
+        </w:rPr>
+        <w:t>formData.get</w:t>
+      </w:r>
+      <w:proofErr w:type="spellEnd"/>
+      <w:r>
+        <w:rPr>
+          <w:lang w:val="en-US"/>
+        </w:rPr>
+        <w:t>("email"),</w:t>
+      </w:r>
+    </w:p>
+    <w:p>
+      <w:pPr>
+        <w:rPr>
+          <w:lang w:val="en-US"/>
+        </w:rPr>
+      </w:pPr>
+      <w:r>
+        <w:rPr>
+          <w:lang w:val="en-US"/>
+        </w:rPr>
+        <w:t xml:space="preserve">        password: </w:t>
+      </w:r>
+      <w:proofErr w:type="spellStart"/>
+      <w:r>
+        <w:rPr>
+          <w:lang w:val="en-US"/>
+        </w:rPr>
+        <w:t>formData.get</w:t>
+      </w:r>
+      <w:proofErr w:type="spellEnd"/>
+      <w:r>
+        <w:rPr>
+          <w:lang w:val="en-US"/>
+        </w:rPr>
+        <w:t>("password"),</w:t>
+      </w:r>
+    </w:p>
+    <w:p>
+      <w:pPr>
+        <w:rPr>
+          <w:lang w:val="en-US"/>
+        </w:rPr>
+      </w:pPr>
+      <w:r>
+        <w:rPr>
+          <w:lang w:val="en-US"/>
+        </w:rPr>
+        <w:t xml:space="preserve">    };</w:t>
+      </w:r>
+    </w:p>
+    <w:p>
+      <w:pPr>
+        <w:rPr>
+          <w:lang w:val="en-US"/>
+        </w:rPr>
+      </w:pPr>
+    </w:p>
+    <w:p>
+      <w:pPr>
+        <w:rPr>
+          <w:lang w:val="en-US"/>
+        </w:rPr>
+      </w:pPr>
+      <w:r>
+        <w:rPr>
+          <w:lang w:val="en-US"/>
+        </w:rPr>
+        <w:t xml:space="preserve">    try {</w:t>
+      </w:r>
+    </w:p>
+    <w:p>
+      <w:pPr>
+        <w:rPr>
+          <w:lang w:val="en-US"/>
+        </w:rPr>
+      </w:pPr>
+      <w:r>
+        <w:rPr>
+          <w:lang w:val="en-US"/>
+        </w:rPr>
+        <w:t xml:space="preserve">        const response = await </w:t>
+      </w:r>
+      <w:proofErr w:type="gramStart"/>
+      <w:r>
+        <w:rPr>
+          <w:lang w:val="en-US"/>
+        </w:rPr>
+        <w:t>fetch(</w:t>
+      </w:r>
+      <w:proofErr w:type="gramEnd"/>
+      <w:r>
+        <w:rPr>
+          <w:lang w:val="en-US"/>
+        </w:rPr>
+        <w:t>"/</w:t>
+      </w:r>
+      <w:proofErr w:type="spellStart"/>
+      <w:r>
+        <w:rPr>
+          <w:lang w:val="en-US"/>
+        </w:rPr>
+        <w:t>api</w:t>
+      </w:r>
+      <w:proofErr w:type="spellEnd"/>
+      <w:r>
+        <w:rPr>
+          <w:lang w:val="en-US"/>
+        </w:rPr>
+        <w:t>/login", {</w:t>
+      </w:r>
+    </w:p>
+    <w:p>
+      <w:pPr>
+        <w:rPr>
+          <w:lang w:val="en-US"/>
+        </w:rPr>
+      </w:pPr>
+      <w:r>
+        <w:rPr>
+          <w:lang w:val="en-US"/>
+        </w:rPr>
+        <w:t xml:space="preserve">            method: "POST",</w:t>
+      </w:r>
+    </w:p>
+    <w:p>
+      <w:pPr>
+        <w:rPr>
+          <w:lang w:val="en-US"/>
+        </w:rPr>
+      </w:pPr>
+      <w:r>
+        <w:rPr>
+          <w:lang w:val="en-US"/>
+        </w:rPr>
+        <w:t xml:space="preserve">            headers: </w:t>
+      </w:r>
+      <w:proofErr w:type="gramStart"/>
+      <w:r>
+        <w:rPr>
+          <w:lang w:val="en-US"/>
+        </w:rPr>
+        <w:t>{ "</w:t>
+      </w:r>
+      <w:proofErr w:type="gramEnd"/>
+      <w:r>
+        <w:rPr>
+          <w:lang w:val="en-US"/>
+        </w:rPr>
+        <w:t>Content-Type": "application/</w:t>
+      </w:r>
+      <w:proofErr w:type="spellStart"/>
+      <w:r>
+        <w:rPr>
+          <w:lang w:val="en-US"/>
+        </w:rPr>
+        <w:t>json</w:t>
+      </w:r>
+      <w:proofErr w:type="spellEnd"/>
+      <w:proofErr w:type="gramStart"/>
+      <w:r>
+        <w:rPr>
+          <w:lang w:val="en-US"/>
+        </w:rPr>
+        <w:t>" }</w:t>
+      </w:r>
+      <w:proofErr w:type="gramEnd"/>
+      <w:r>
+        <w:rPr>
+          <w:lang w:val="en-US"/>
+        </w:rPr>
+        <w:t>,</w:t>
+      </w:r>
+    </w:p>
+    <w:p>
+      <w:pPr>
+        <w:rPr>
+          <w:lang w:val="en-US"/>
+        </w:rPr>
+      </w:pPr>
+      <w:r>
+        <w:rPr>
+          <w:lang w:val="en-US"/>
+        </w:rPr>
+        <w:t xml:space="preserve">            body: </w:t>
+      </w:r>
+      <w:proofErr w:type="spellStart"/>
+      <w:r>
+        <w:rPr>
+          <w:lang w:val="en-US"/>
+        </w:rPr>
+        <w:t>JSON.stringify</w:t>
+      </w:r>
+      <w:proofErr w:type="spellEnd"/>
+      <w:r>
+        <w:rPr>
+          <w:lang w:val="en-US"/>
+        </w:rPr>
+        <w:t>(</w:t>
+      </w:r>
+      <w:proofErr w:type="spellStart"/>
+      <w:r>
+        <w:rPr>
+          <w:lang w:val="en-US"/>
+        </w:rPr>
+        <w:t>loginData</w:t>
+      </w:r>
+      <w:proofErr w:type="spellEnd"/>
+      <w:r>
+        <w:rPr>
+          <w:lang w:val="en-US"/>
+        </w:rPr>
+        <w:t>),</w:t>
+      </w:r>
+    </w:p>
+    <w:p>
+      <w:pPr>
+        <w:rPr>
+          <w:lang w:val="en-US"/>
+        </w:rPr>
+      </w:pPr>
+      <w:r>
+        <w:rPr>
+          <w:lang w:val="en-US"/>
+        </w:rPr>
+        <w:t xml:space="preserve">        });</w:t>
+      </w:r>
+    </w:p>
+    <w:p>
+      <w:pPr>
+        <w:rPr>
+          <w:lang w:val="en-US"/>
+        </w:rPr>
+      </w:pPr>
+    </w:p>
+    <w:p>
+      <w:pPr>
+        <w:rPr>
+          <w:lang w:val="en-US"/>
+        </w:rPr>
+      </w:pPr>
+      <w:r>
+        <w:rPr>
+          <w:lang w:val="en-US"/>
+        </w:rPr>
+        <w:t xml:space="preserve">        if </w:t>
+      </w:r>
+      <w:proofErr w:type="gramStart"/>
+      <w:r>
+        <w:rPr>
+          <w:lang w:val="en-US"/>
+        </w:rPr>
+        <w:t>(!</w:t>
+      </w:r>
+      <w:proofErr w:type="spellStart"/>
+      <w:r>
+        <w:rPr>
+          <w:lang w:val="en-US"/>
+        </w:rPr>
+        <w:t>response</w:t>
+      </w:r>
+      <w:proofErr w:type="gramEnd"/>
+      <w:r>
+        <w:rPr>
+          <w:lang w:val="en-US"/>
+        </w:rPr>
+        <w:t>.</w:t>
+      </w:r>
+      <w:proofErr w:type="gramStart"/>
+      <w:r>
+        <w:rPr>
+          <w:lang w:val="en-US"/>
+        </w:rPr>
+        <w:t>ok</w:t>
+      </w:r>
+      <w:proofErr w:type="spellEnd"/>
+      <w:r>
+        <w:rPr>
+          <w:lang w:val="en-US"/>
+        </w:rPr>
+        <w:t>) {</w:t>
+      </w:r>
+      <w:proofErr w:type="gramEnd"/>
+    </w:p>
+    <w:p>
+      <w:r>
+        <w:rPr>
+          <w:lang w:val="en-US"/>
+        </w:rPr>
+        <w:t xml:space="preserve">            </w:t>
+      </w:r>
+      <w:r>
+        <w:t>// Fehlgeschlagener Login (401) oder Serverfehler (500)</w:t>
+      </w:r>
+    </w:p>
+    <w:p>
+      <w:r>
+        <w:t xml:space="preserve">            </w:t>
+      </w:r>
+      <w:proofErr w:type="spellStart"/>
+      <w:r>
+        <w:t>setShowLoginErrorMessage</w:t>
+      </w:r>
+      <w:proofErr w:type="spellEnd"/>
+      <w:r>
+        <w:t>(</w:t>
+      </w:r>
+      <w:proofErr w:type="spellStart"/>
+      <w:r>
+        <w:t>true</w:t>
+      </w:r>
+      <w:proofErr w:type="spellEnd"/>
+      <w:r>
+        <w:t>);</w:t>
+      </w:r>
+    </w:p>
+    <w:p>
+      <w:pPr>
+        <w:rPr>
+          <w:lang w:val="en-US"/>
+        </w:rPr>
+      </w:pPr>
+      <w:r>
+        <w:t xml:space="preserve">            </w:t>
+      </w:r>
+      <w:proofErr w:type="spellStart"/>
+      <w:r>
+        <w:rPr>
+          <w:lang w:val="en-US"/>
+        </w:rPr>
+        <w:t>setIsSubmitting</w:t>
+      </w:r>
+      <w:proofErr w:type="spellEnd"/>
+      <w:r>
+        <w:rPr>
+          <w:lang w:val="en-US"/>
+        </w:rPr>
+        <w:t>(false</w:t>
+      </w:r>
+      <w:proofErr w:type="gramStart"/>
+      <w:r>
+        <w:rPr>
+          <w:lang w:val="en-US"/>
+        </w:rPr>
+        <w:t>);</w:t>
+      </w:r>
+      <w:proofErr w:type="gramEnd"/>
+    </w:p>
+    <w:p>
+      <w:pPr>
+        <w:rPr>
+          <w:lang w:val="en-US"/>
+        </w:rPr>
+      </w:pPr>
+      <w:r>
+        <w:rPr>
+          <w:lang w:val="en-US"/>
+        </w:rPr>
+        <w:t xml:space="preserve">            </w:t>
+      </w:r>
+      <w:proofErr w:type="gramStart"/>
+      <w:r>
+        <w:rPr>
+          <w:lang w:val="en-US"/>
+        </w:rPr>
+        <w:t>return;</w:t>
+      </w:r>
+      <w:proofErr w:type="gramEnd"/>
+    </w:p>
+    <w:p>
+      <w:pPr>
+        <w:rPr>
+          <w:lang w:val="en-US"/>
+        </w:rPr>
+      </w:pPr>
+      <w:r>
+        <w:rPr>
+          <w:lang w:val="en-US"/>
+        </w:rPr>
+        <w:t xml:space="preserve">        }</w:t>
+      </w:r>
+    </w:p>
+    <w:p>
+      <w:pPr>
+        <w:rPr>
+          <w:lang w:val="en-US"/>
+        </w:rPr>
+      </w:pPr>
+    </w:p>
+    <w:p>
+      <w:pPr>
+        <w:rPr>
+          <w:lang w:val="en-US"/>
+        </w:rPr>
+      </w:pPr>
+      <w:r>
+        <w:rPr>
+          <w:lang w:val="en-US"/>
+        </w:rPr>
+        <w:t xml:space="preserve">        const data = await </w:t>
+      </w:r>
+      <w:proofErr w:type="spellStart"/>
+      <w:proofErr w:type="gramStart"/>
+      <w:r>
+        <w:rPr>
+          <w:lang w:val="en-US"/>
+        </w:rPr>
+        <w:t>response.json</w:t>
+      </w:r>
+      <w:proofErr w:type="spellEnd"/>
+      <w:proofErr w:type="gramEnd"/>
+      <w:r>
+        <w:rPr>
+          <w:lang w:val="en-US"/>
+        </w:rPr>
+        <w:t>(</w:t>
+      </w:r>
+      <w:proofErr w:type="gramStart"/>
+      <w:r>
+        <w:rPr>
+          <w:lang w:val="en-US"/>
+        </w:rPr>
+        <w:t>);</w:t>
+      </w:r>
+      <w:proofErr w:type="gramEnd"/>
+    </w:p>
+    <w:p>
+      <w:pPr>
+        <w:rPr>
+          <w:lang w:val="en-US"/>
+        </w:rPr>
+      </w:pPr>
+    </w:p>
+    <w:p>
+      <w:pPr>
+        <w:rPr>
+          <w:lang w:val="en-US"/>
+        </w:rPr>
+      </w:pPr>
+      <w:r>
+        <w:rPr>
+          <w:lang w:val="en-US"/>
+        </w:rPr>
+        <w:t xml:space="preserve">        // </w:t>
+      </w:r>
+      <w:proofErr w:type="spellStart"/>
+      <w:r>
+        <w:rPr>
+          <w:lang w:val="en-US"/>
+        </w:rPr>
+        <w:t>Erfolg</w:t>
+      </w:r>
+      <w:proofErr w:type="spellEnd"/>
+      <w:r>
+        <w:rPr>
+          <w:lang w:val="en-US"/>
+        </w:rPr>
+        <w:t xml:space="preserve">: reducer </w:t>
+      </w:r>
+      <w:proofErr w:type="spellStart"/>
+      <w:r>
+        <w:rPr>
+          <w:lang w:val="en-US"/>
+        </w:rPr>
+        <w:t>füttern</w:t>
+      </w:r>
+      <w:proofErr w:type="spellEnd"/>
+    </w:p>
+    <w:p>
+      <w:pPr>
+        <w:rPr>
+          <w:lang w:val="en-US"/>
+        </w:rPr>
+      </w:pPr>
+      <w:r>
+        <w:rPr>
+          <w:lang w:val="en-US"/>
+        </w:rPr>
+        <w:t xml:space="preserve">        dispatch(login(data)</w:t>
+      </w:r>
+      <w:proofErr w:type="gramStart"/>
+      <w:r>
+        <w:rPr>
+          <w:lang w:val="en-US"/>
+        </w:rPr>
+        <w:t>);</w:t>
+      </w:r>
+      <w:proofErr w:type="gramEnd"/>
+    </w:p>
+    <w:p>
+      <w:pPr>
+        <w:rPr>
+          <w:lang w:val="en-US"/>
+        </w:rPr>
+      </w:pPr>
+    </w:p>
+    <w:p>
+      <w:r>
+        <w:rPr>
+          <w:lang w:val="en-US"/>
+        </w:rPr>
+        <w:t xml:space="preserve">        </w:t>
+      </w:r>
+      <w:r>
+        <w:t xml:space="preserve">// </w:t>
+      </w:r>
+      <w:proofErr w:type="gramStart"/>
+      <w:r>
+        <w:t>Weiter</w:t>
+      </w:r>
+      <w:proofErr w:type="gramEnd"/>
+      <w:r>
+        <w:t xml:space="preserve"> zur geschützten Seite</w:t>
+      </w:r>
+    </w:p>
+    <w:p>
+      <w:r>
+        <w:lastRenderedPageBreak/>
+        <w:t xml:space="preserve">        </w:t>
+      </w:r>
+      <w:proofErr w:type="spellStart"/>
+      <w:r>
+        <w:t>navigate</w:t>
+      </w:r>
+      <w:proofErr w:type="spellEnd"/>
+      <w:r>
+        <w:t>("/</w:t>
+      </w:r>
+      <w:proofErr w:type="spellStart"/>
+      <w:r>
+        <w:t>feedingTool</w:t>
+      </w:r>
+      <w:proofErr w:type="spellEnd"/>
+      <w:r>
+        <w:t>");</w:t>
+      </w:r>
+    </w:p>
+    <w:p/>
+    <w:p>
+      <w:pPr>
+        <w:rPr>
+          <w:lang w:val="en-US"/>
+        </w:rPr>
+      </w:pPr>
+      <w:r>
+        <w:t xml:space="preserve">    </w:t>
+      </w:r>
+      <w:r>
+        <w:rPr>
+          <w:lang w:val="en-US"/>
+        </w:rPr>
+        <w:t>} catch (</w:t>
+      </w:r>
+      <w:proofErr w:type="gramStart"/>
+      <w:r>
+        <w:rPr>
+          <w:lang w:val="en-US"/>
+        </w:rPr>
+        <w:t>err) {</w:t>
+      </w:r>
+      <w:proofErr w:type="gramEnd"/>
+    </w:p>
+    <w:p>
+      <w:pPr>
+        <w:rPr>
+          <w:lang w:val="en-US"/>
+        </w:rPr>
+      </w:pPr>
+      <w:r>
+        <w:rPr>
+          <w:lang w:val="en-US"/>
+        </w:rPr>
+        <w:t xml:space="preserve">        </w:t>
+      </w:r>
+      <w:proofErr w:type="spellStart"/>
+      <w:proofErr w:type="gramStart"/>
+      <w:r>
+        <w:rPr>
+          <w:lang w:val="en-US"/>
+        </w:rPr>
+        <w:t>console.error</w:t>
+      </w:r>
+      <w:proofErr w:type="spellEnd"/>
+      <w:proofErr w:type="gramEnd"/>
+      <w:r>
+        <w:rPr>
+          <w:lang w:val="en-US"/>
+        </w:rPr>
+        <w:t>(err</w:t>
+      </w:r>
+      <w:proofErr w:type="gramStart"/>
+      <w:r>
+        <w:rPr>
+          <w:lang w:val="en-US"/>
+        </w:rPr>
+        <w:t>);</w:t>
+      </w:r>
+      <w:proofErr w:type="gramEnd"/>
+    </w:p>
+    <w:p>
+      <w:pPr>
+        <w:rPr>
+          <w:lang w:val="en-US"/>
+        </w:rPr>
+      </w:pPr>
+      <w:r>
+        <w:rPr>
+          <w:lang w:val="en-US"/>
+        </w:rPr>
+        <w:t xml:space="preserve">        </w:t>
+      </w:r>
+      <w:proofErr w:type="spellStart"/>
+      <w:r>
+        <w:rPr>
+          <w:lang w:val="en-US"/>
+        </w:rPr>
+        <w:t>setShowLoginErrorMessage</w:t>
+      </w:r>
+      <w:proofErr w:type="spellEnd"/>
+      <w:r>
+        <w:rPr>
+          <w:lang w:val="en-US"/>
+        </w:rPr>
+        <w:t>(true</w:t>
+      </w:r>
+      <w:proofErr w:type="gramStart"/>
+      <w:r>
+        <w:rPr>
+          <w:lang w:val="en-US"/>
+        </w:rPr>
+        <w:t>);</w:t>
+      </w:r>
+      <w:proofErr w:type="gramEnd"/>
+    </w:p>
+    <w:p>
+      <w:pPr>
+        <w:rPr>
+          <w:lang w:val="en-US"/>
+        </w:rPr>
+      </w:pPr>
+      <w:r>
+        <w:rPr>
+          <w:lang w:val="en-US"/>
+        </w:rPr>
+        <w:t xml:space="preserve">        </w:t>
+      </w:r>
+      <w:proofErr w:type="spellStart"/>
+      <w:r>
+        <w:rPr>
+          <w:lang w:val="en-US"/>
+        </w:rPr>
+        <w:t>setIsSubmitting</w:t>
+      </w:r>
+      <w:proofErr w:type="spellEnd"/>
+      <w:r>
+        <w:rPr>
+          <w:lang w:val="en-US"/>
+        </w:rPr>
+        <w:t>(false</w:t>
+      </w:r>
+      <w:proofErr w:type="gramStart"/>
+      <w:r>
+        <w:rPr>
+          <w:lang w:val="en-US"/>
+        </w:rPr>
+        <w:t>);</w:t>
+      </w:r>
+      <w:proofErr w:type="gramEnd"/>
+    </w:p>
+    <w:p>
+      <w:pPr>
+        <w:rPr>
+          <w:lang w:val="en-US"/>
+        </w:rPr>
+      </w:pPr>
+      <w:r>
+        <w:rPr>
+          <w:lang w:val="en-US"/>
+        </w:rPr>
+        <w:t xml:space="preserve">    }</w:t>
+      </w:r>
+    </w:p>
+    <w:p>
+      <w:pPr>
+        <w:rPr>
+          <w:lang w:val="en-US"/>
+        </w:rPr>
+      </w:pPr>
+      <w:r>
+        <w:rPr>
+          <w:lang w:val="en-US"/>
+        </w:rPr>
+        <w:t>}</w:t>
+      </w:r>
     </w:p>
     <w:sectPr>
       <w:pgSz w:w="11906" w:h="16838"/>

</xml_diff>